<commit_message>
Fixed mispelled file names in the Manual, and upgraded it. Added some roles in JSP page (more related to MUM)
</commit_message>
<xml_diff>
--- a/REMOTE REPORT EXECUTION - Installation Manual.docx
+++ b/REMOTE REPORT EXECUTION - Installation Manual.docx
@@ -27,28 +27,15 @@
     <w:p>
       <w:pPr>
         <w:jc w:val="center"/>
-        <w:rPr>
-          <w:b/>
-          <w:sz w:val="36"/>
-          <w:szCs w:val="36"/>
-        </w:rPr>
-      </w:pPr>
-      <w:r>
-        <w:rPr>
-          <w:b/>
-          <w:sz w:val="36"/>
-          <w:szCs w:val="36"/>
-        </w:rPr>
-        <w:t>(Sakai Report Tool)</w:t>
+      </w:pPr>
+      <w:r>
+        <w:t>INSTALLATION MANUAL</w:t>
       </w:r>
     </w:p>
     <w:p>
       <w:pPr>
         <w:jc w:val="center"/>
       </w:pPr>
-      <w:r>
-        <w:t>INSTALLATION MANUAL</w:t>
-      </w:r>
     </w:p>
     <w:p>
       <w:pPr>
@@ -72,54 +59,57 @@
     </w:p>
     <w:p>
       <w:pPr>
+        <w:ind w:left="2880" w:firstLine="720"/>
+      </w:pPr>
+      <w:r>
+        <w:t>By: Sergio Muriel</w:t>
+      </w:r>
+    </w:p>
+    <w:p>
+      <w:pPr>
+        <w:ind w:left="2880" w:firstLine="720"/>
+      </w:pPr>
+      <w:r>
+        <w:t xml:space="preserve">Date: </w:t>
+      </w:r>
+      <w:r>
+        <w:t>Sept, 2015</w:t>
+      </w:r>
+    </w:p>
+    <w:p>
+      <w:pPr>
+        <w:jc w:val="right"/>
+      </w:pPr>
+    </w:p>
+    <w:p>
+      <w:pPr>
+        <w:jc w:val="right"/>
+      </w:pPr>
+    </w:p>
+    <w:p>
+      <w:pPr>
+        <w:jc w:val="right"/>
+      </w:pPr>
+    </w:p>
+    <w:p>
+      <w:pPr>
+        <w:jc w:val="right"/>
+      </w:pPr>
+    </w:p>
+    <w:p>
+      <w:pPr>
         <w:jc w:val="center"/>
       </w:pPr>
-    </w:p>
-    <w:p>
-      <w:pPr>
-        <w:ind w:left="2880" w:firstLine="720"/>
-      </w:pPr>
-      <w:r>
-        <w:t>By: Sergio Muriel</w:t>
-      </w:r>
-    </w:p>
-    <w:p>
-      <w:pPr>
-        <w:ind w:left="2880" w:firstLine="720"/>
-      </w:pPr>
-      <w:r>
-        <w:t xml:space="preserve">Date: </w:t>
-      </w:r>
-      <w:r>
-        <w:t>April, 2015</w:t>
-      </w:r>
-    </w:p>
-    <w:p>
-      <w:pPr>
-        <w:jc w:val="right"/>
-      </w:pPr>
-    </w:p>
-    <w:p>
-      <w:pPr>
-        <w:jc w:val="right"/>
-      </w:pPr>
-    </w:p>
-    <w:p>
-      <w:pPr>
-        <w:jc w:val="right"/>
-      </w:pPr>
-    </w:p>
-    <w:p>
-      <w:pPr>
-        <w:jc w:val="right"/>
-      </w:pPr>
+      <w:r>
+        <w:t>MAHARISHI UNIVERSITY OF MANAGEMENT</w:t>
+      </w:r>
     </w:p>
     <w:p>
       <w:pPr>
         <w:jc w:val="center"/>
       </w:pPr>
       <w:r>
-        <w:t>MAHARISHI UNIVERSITY OF MANAGEMENT</w:t>
+        <w:t>COMPUTER SCIENCE DEPARTMENT</w:t>
       </w:r>
     </w:p>
     <w:p>
@@ -127,37 +117,30 @@
         <w:jc w:val="center"/>
       </w:pPr>
       <w:r>
-        <w:t>COMPUTER SCIENCE DEPARTMENT</w:t>
+        <w:t>2015</w:t>
       </w:r>
     </w:p>
     <w:p>
       <w:pPr>
         <w:jc w:val="center"/>
       </w:pPr>
-      <w:r>
-        <w:t>2015</w:t>
-      </w:r>
-    </w:p>
-    <w:p>
-      <w:pPr>
-        <w:jc w:val="center"/>
-      </w:pPr>
-    </w:p>
-    <w:p>
-      <w:pPr>
-        <w:jc w:val="both"/>
-        <w:rPr>
-          <w:b/>
-          <w:sz w:val="24"/>
-          <w:szCs w:val="24"/>
-        </w:rPr>
-      </w:pPr>
-      <w:r>
-        <w:rPr>
-          <w:b/>
-          <w:sz w:val="24"/>
-          <w:szCs w:val="24"/>
-        </w:rPr>
+    </w:p>
+    <w:p>
+      <w:pPr>
+        <w:jc w:val="both"/>
+        <w:rPr>
+          <w:b/>
+          <w:sz w:val="24"/>
+          <w:szCs w:val="24"/>
+        </w:rPr>
+      </w:pPr>
+      <w:r>
+        <w:rPr>
+          <w:b/>
+          <w:sz w:val="24"/>
+          <w:szCs w:val="24"/>
+        </w:rPr>
+        <w:lastRenderedPageBreak/>
         <w:t>Description</w:t>
       </w:r>
     </w:p>
@@ -223,14 +206,7 @@
           <w:sz w:val="24"/>
           <w:szCs w:val="24"/>
         </w:rPr>
-        <w:t xml:space="preserve">JSP: </w:t>
-      </w:r>
-      <w:r>
-        <w:rPr>
-          <w:sz w:val="24"/>
-          <w:szCs w:val="24"/>
-        </w:rPr>
-        <w:t>Homepage of this application.</w:t>
+        <w:t>JSP: The web page that the users access.</w:t>
       </w:r>
     </w:p>
     <w:p>
@@ -251,35 +227,7 @@
           <w:sz w:val="24"/>
           <w:szCs w:val="24"/>
         </w:rPr>
-        <w:t xml:space="preserve">JQuery / Ajax web service request: </w:t>
-      </w:r>
-      <w:r>
-        <w:rPr>
-          <w:sz w:val="24"/>
-          <w:szCs w:val="24"/>
-        </w:rPr>
-        <w:t>To access Sakai</w:t>
-      </w:r>
-      <w:r>
-        <w:rPr>
-          <w:sz w:val="24"/>
-          <w:szCs w:val="24"/>
-        </w:rPr>
-        <w:t xml:space="preserve"> Current User and Membership RESTful </w:t>
-      </w:r>
-      <w:r>
-        <w:rPr>
-          <w:sz w:val="24"/>
-          <w:szCs w:val="24"/>
-        </w:rPr>
-        <w:t>web services</w:t>
-      </w:r>
-      <w:r>
-        <w:rPr>
-          <w:sz w:val="24"/>
-          <w:szCs w:val="24"/>
-        </w:rPr>
-        <w:t>.</w:t>
+        <w:t>JQuery / Ajax web service request: This is to make a request to the Current User and Membership RESTful direct web services from the browser.</w:t>
       </w:r>
     </w:p>
     <w:p>
@@ -307,7 +255,14 @@
           <w:sz w:val="24"/>
           <w:szCs w:val="24"/>
         </w:rPr>
-        <w:t xml:space="preserve"> the home page with a SOAP web service that brings the entire list of courses.</w:t>
+        <w:t xml:space="preserve"> the JSP</w:t>
+      </w:r>
+      <w:r>
+        <w:rPr>
+          <w:sz w:val="24"/>
+          <w:szCs w:val="24"/>
+        </w:rPr>
+        <w:t xml:space="preserve"> with Sakai in order to get the course list.</w:t>
       </w:r>
     </w:p>
     <w:p>
@@ -328,35 +283,7 @@
           <w:sz w:val="24"/>
           <w:szCs w:val="24"/>
         </w:rPr>
-        <w:t xml:space="preserve">XMLRPC: Since </w:t>
-      </w:r>
-      <w:r>
-        <w:rPr>
-          <w:sz w:val="24"/>
-          <w:szCs w:val="24"/>
-        </w:rPr>
-        <w:t>the homepage is</w:t>
-      </w:r>
-      <w:r>
-        <w:rPr>
-          <w:sz w:val="24"/>
-          <w:szCs w:val="24"/>
-        </w:rPr>
-        <w:t xml:space="preserve"> located in a Linux server and the Excel macro has to be executed in a Windows server, it is necessary to do an RPC call from the Linux server to the Windows </w:t>
-      </w:r>
-      <w:r>
-        <w:rPr>
-          <w:sz w:val="24"/>
-          <w:szCs w:val="24"/>
-        </w:rPr>
-        <w:t>server to execute the macro</w:t>
-      </w:r>
-      <w:r>
-        <w:rPr>
-          <w:sz w:val="24"/>
-          <w:szCs w:val="24"/>
-        </w:rPr>
-        <w:t>.</w:t>
+        <w:t>XMLRPC: Since the JSP pages are located in a Linux server and the Excel macro has to be executed in a Windows server, it is necessary to do an RPC call from the Linux server to the Windows server to execute the macro via the batch process.</w:t>
       </w:r>
     </w:p>
     <w:p>
@@ -405,21 +332,7 @@
           <w:sz w:val="24"/>
           <w:szCs w:val="24"/>
         </w:rPr>
-        <w:t xml:space="preserve">Excel Macro: Is the macro that generates </w:t>
-      </w:r>
-      <w:r>
-        <w:rPr>
-          <w:sz w:val="24"/>
-          <w:szCs w:val="24"/>
-        </w:rPr>
-        <w:t>every</w:t>
-      </w:r>
-      <w:r>
-        <w:rPr>
-          <w:sz w:val="24"/>
-          <w:szCs w:val="24"/>
-        </w:rPr>
-        <w:t xml:space="preserve"> report.</w:t>
+        <w:t>Excel Macro: Is the core macro that generates the report.</w:t>
       </w:r>
     </w:p>
     <w:p>
@@ -488,26 +401,9 @@
           <w:sz w:val="24"/>
           <w:szCs w:val="24"/>
         </w:rPr>
-        <w:t>of your Sakai installation</w:t>
-      </w:r>
-      <w:r>
-        <w:rPr>
-          <w:sz w:val="24"/>
-          <w:szCs w:val="24"/>
-        </w:rPr>
-        <w:t xml:space="preserve">, and then copy the file </w:t>
-      </w:r>
-    </w:p>
-    <w:p>
-      <w:pPr>
-        <w:jc w:val="both"/>
-        <w:rPr>
-          <w:sz w:val="24"/>
-          <w:szCs w:val="24"/>
-        </w:rPr>
-      </w:pPr>
+        <w:t xml:space="preserve">where Sakai is installed, and then copy the file </w:t>
+      </w:r>
       <w:proofErr w:type="spellStart"/>
-      <w:proofErr w:type="gramStart"/>
       <w:r>
         <w:rPr>
           <w:b/>
@@ -525,15 +421,6 @@
           <w:sz w:val="24"/>
           <w:szCs w:val="24"/>
         </w:rPr>
-        <w:t>-axis</w:t>
-      </w:r>
-      <w:r>
-        <w:rPr>
-          <w:b/>
-          <w:i/>
-          <w:sz w:val="24"/>
-          <w:szCs w:val="24"/>
-        </w:rPr>
         <w:t>\</w:t>
       </w:r>
       <w:proofErr w:type="spellStart"/>
@@ -547,7 +434,6 @@
         <w:t>RemoteReportCourses.jws</w:t>
       </w:r>
       <w:proofErr w:type="spellEnd"/>
-      <w:proofErr w:type="gramEnd"/>
       <w:r>
         <w:rPr>
           <w:sz w:val="24"/>
@@ -724,15 +610,6 @@
           <w:szCs w:val="24"/>
         </w:rPr>
       </w:pPr>
-    </w:p>
-    <w:p>
-      <w:pPr>
-        <w:jc w:val="both"/>
-        <w:rPr>
-          <w:sz w:val="24"/>
-          <w:szCs w:val="24"/>
-        </w:rPr>
-      </w:pPr>
       <w:r>
         <w:rPr>
           <w:sz w:val="24"/>
@@ -789,73 +666,64 @@
       <w:pPr>
         <w:jc w:val="both"/>
         <w:rPr>
-          <w:sz w:val="24"/>
-          <w:szCs w:val="24"/>
-        </w:rPr>
-      </w:pPr>
-    </w:p>
-    <w:p>
-      <w:pPr>
-        <w:jc w:val="both"/>
-        <w:rPr>
-          <w:b/>
-          <w:sz w:val="24"/>
-          <w:szCs w:val="24"/>
-        </w:rPr>
-      </w:pPr>
-      <w:r>
-        <w:rPr>
-          <w:b/>
+          <w:b/>
+          <w:sz w:val="24"/>
+          <w:szCs w:val="24"/>
+        </w:rPr>
+      </w:pPr>
+      <w:r>
+        <w:rPr>
+          <w:b/>
+          <w:sz w:val="24"/>
+          <w:szCs w:val="24"/>
+        </w:rPr>
+        <w:t>Step 2</w:t>
+      </w:r>
+    </w:p>
+    <w:p>
+      <w:pPr>
+        <w:jc w:val="both"/>
+        <w:rPr>
+          <w:sz w:val="24"/>
+          <w:szCs w:val="24"/>
+        </w:rPr>
+      </w:pPr>
+      <w:r>
+        <w:rPr>
+          <w:sz w:val="24"/>
+          <w:szCs w:val="24"/>
+        </w:rPr>
+        <w:t xml:space="preserve">In </w:t>
+      </w:r>
+      <w:r>
+        <w:rPr>
+          <w:sz w:val="24"/>
+          <w:szCs w:val="24"/>
+        </w:rPr>
+        <w:t>the same CATALINA_HOME of the previous step</w:t>
+      </w:r>
+      <w:r>
+        <w:rPr>
+          <w:sz w:val="24"/>
+          <w:szCs w:val="24"/>
+        </w:rPr>
+        <w:t xml:space="preserve"> create the directory:</w:t>
+      </w:r>
+    </w:p>
+    <w:p>
+      <w:pPr>
+        <w:jc w:val="both"/>
+        <w:rPr>
+          <w:sz w:val="24"/>
+          <w:szCs w:val="24"/>
+        </w:rPr>
+      </w:pPr>
+      <w:r>
+        <w:rPr>
           <w:sz w:val="24"/>
           <w:szCs w:val="24"/>
         </w:rPr>
         <w:lastRenderedPageBreak/>
-        <w:t>Step 2</w:t>
-      </w:r>
-    </w:p>
-    <w:p>
-      <w:pPr>
-        <w:jc w:val="both"/>
-        <w:rPr>
-          <w:sz w:val="24"/>
-          <w:szCs w:val="24"/>
-        </w:rPr>
-      </w:pPr>
-      <w:r>
-        <w:rPr>
-          <w:sz w:val="24"/>
-          <w:szCs w:val="24"/>
-        </w:rPr>
-        <w:t xml:space="preserve">In </w:t>
-      </w:r>
-      <w:r>
-        <w:rPr>
-          <w:sz w:val="24"/>
-          <w:szCs w:val="24"/>
-        </w:rPr>
-        <w:t>the same CATALINA_HOME of the previous step</w:t>
-      </w:r>
-      <w:r>
-        <w:rPr>
-          <w:sz w:val="24"/>
-          <w:szCs w:val="24"/>
-        </w:rPr>
-        <w:t xml:space="preserve"> create the directory:</w:t>
-      </w:r>
-    </w:p>
-    <w:p>
-      <w:pPr>
-        <w:jc w:val="both"/>
-        <w:rPr>
-          <w:sz w:val="24"/>
-          <w:szCs w:val="24"/>
-        </w:rPr>
-      </w:pPr>
-      <w:r>
-        <w:rPr>
-          <w:sz w:val="24"/>
-          <w:szCs w:val="24"/>
-        </w:rPr>
         <w:t>CATALINA_HOME\</w:t>
       </w:r>
       <w:proofErr w:type="spellStart"/>
@@ -1048,14 +916,7 @@
           <w:sz w:val="24"/>
           <w:szCs w:val="24"/>
         </w:rPr>
-        <w:t>SakaiCourses</w:t>
-      </w:r>
-      <w:r>
-        <w:rPr>
-          <w:sz w:val="24"/>
-          <w:szCs w:val="24"/>
-        </w:rPr>
-        <w:t>Consumer.jar</w:t>
+        <w:t>SakaiCoursesWSConsumer.jar</w:t>
       </w:r>
     </w:p>
     <w:p>
@@ -1540,39 +1401,23 @@
           <w:sz w:val="24"/>
           <w:szCs w:val="24"/>
         </w:rPr>
-        <w:t xml:space="preserve">Go into </w:t>
-      </w:r>
-      <w:r>
-        <w:rPr>
-          <w:b/>
-          <w:i/>
-          <w:sz w:val="24"/>
-          <w:szCs w:val="24"/>
-        </w:rPr>
-        <w:t>SakaiCourses</w:t>
-      </w:r>
-      <w:r>
-        <w:rPr>
-          <w:b/>
-          <w:i/>
-          <w:sz w:val="24"/>
-          <w:szCs w:val="24"/>
-        </w:rPr>
-        <w:t>Consumer.jar</w:t>
-      </w:r>
-      <w:r>
-        <w:rPr>
-          <w:sz w:val="24"/>
-          <w:szCs w:val="24"/>
-        </w:rPr>
-        <w:t xml:space="preserve"> and edit</w:t>
-      </w:r>
-      <w:r>
-        <w:rPr>
-          <w:sz w:val="24"/>
-          <w:szCs w:val="24"/>
-        </w:rPr>
-        <w:t>:</w:t>
+        <w:t xml:space="preserve">Go into the file </w:t>
+      </w:r>
+      <w:r>
+        <w:rPr>
+          <w:b/>
+          <w:i/>
+          <w:sz w:val="24"/>
+          <w:szCs w:val="24"/>
+        </w:rPr>
+        <w:t>SakaiCoursesWSConsumer.jar</w:t>
+      </w:r>
+      <w:r>
+        <w:rPr>
+          <w:sz w:val="24"/>
+          <w:szCs w:val="24"/>
+        </w:rPr>
+        <w:t xml:space="preserve"> and edit the file:</w:t>
       </w:r>
     </w:p>
     <w:p>
@@ -1653,7 +1498,16 @@
           <w:sz w:val="24"/>
           <w:szCs w:val="24"/>
         </w:rPr>
-        <w:t>RemoteReportCourses.properties</w:t>
+        <w:t>Util</w:t>
+      </w:r>
+      <w:r>
+        <w:rPr>
+          <w:b/>
+          <w:i/>
+          <w:sz w:val="24"/>
+          <w:szCs w:val="24"/>
+        </w:rPr>
+        <w:t>.properties</w:t>
       </w:r>
       <w:proofErr w:type="spellEnd"/>
     </w:p>
@@ -1779,24 +1633,18 @@
     </w:p>
     <w:p>
       <w:pPr>
-        <w:rPr>
-          <w:sz w:val="24"/>
-          <w:szCs w:val="24"/>
-        </w:rPr>
-      </w:pPr>
-      <w:r>
-        <w:rPr>
-          <w:sz w:val="24"/>
-          <w:szCs w:val="24"/>
-        </w:rPr>
-        <w:t>S</w:t>
-      </w:r>
-      <w:r>
-        <w:rPr>
-          <w:sz w:val="24"/>
-          <w:szCs w:val="24"/>
-        </w:rPr>
-        <w:t xml:space="preserve">et </w:t>
+        <w:jc w:val="both"/>
+        <w:rPr>
+          <w:sz w:val="24"/>
+          <w:szCs w:val="24"/>
+        </w:rPr>
+      </w:pPr>
+      <w:r>
+        <w:rPr>
+          <w:sz w:val="24"/>
+          <w:szCs w:val="24"/>
+        </w:rPr>
+        <w:t xml:space="preserve">And also, set </w:t>
       </w:r>
       <w:proofErr w:type="spellStart"/>
       <w:r>
@@ -1831,66 +1679,196 @@
           <w:sz w:val="24"/>
           <w:szCs w:val="24"/>
         </w:rPr>
-        <w:t xml:space="preserve"> properties with </w:t>
-      </w:r>
-      <w:r>
-        <w:rPr>
-          <w:b/>
-          <w:sz w:val="24"/>
-          <w:szCs w:val="24"/>
-        </w:rPr>
-        <w:t>any</w:t>
-      </w:r>
-      <w:r>
-        <w:rPr>
-          <w:sz w:val="24"/>
-          <w:szCs w:val="24"/>
-        </w:rPr>
-        <w:t xml:space="preserve"> valid Sakai account. It is recommended this account have as less privileges as possible.</w:t>
-      </w:r>
-      <w:r>
-        <w:rPr>
-          <w:sz w:val="24"/>
-          <w:szCs w:val="24"/>
-        </w:rPr>
-        <w:br/>
-      </w:r>
-    </w:p>
-    <w:p>
-      <w:pPr>
-        <w:rPr>
-          <w:b/>
-          <w:sz w:val="24"/>
-          <w:szCs w:val="24"/>
-        </w:rPr>
-      </w:pPr>
-      <w:r>
-        <w:rPr>
-          <w:sz w:val="24"/>
-          <w:szCs w:val="24"/>
-        </w:rPr>
-        <w:t xml:space="preserve">If </w:t>
-      </w:r>
-      <w:r>
-        <w:rPr>
-          <w:sz w:val="24"/>
-          <w:szCs w:val="24"/>
-        </w:rPr>
-        <w:t>you want to see the code, you can find</w:t>
-      </w:r>
-      <w:r>
-        <w:rPr>
-          <w:sz w:val="24"/>
-          <w:szCs w:val="24"/>
-        </w:rPr>
-        <w:t xml:space="preserve"> it</w:t>
-      </w:r>
-      <w:r>
-        <w:rPr>
-          <w:sz w:val="24"/>
-          <w:szCs w:val="24"/>
-        </w:rPr>
-        <w:t xml:space="preserve"> in:</w:t>
+        <w:t xml:space="preserve"> properties with the correspondent values of an </w:t>
+      </w:r>
+      <w:r>
+        <w:rPr>
+          <w:b/>
+          <w:sz w:val="24"/>
+          <w:szCs w:val="24"/>
+        </w:rPr>
+        <w:t>ANY</w:t>
+      </w:r>
+      <w:r>
+        <w:rPr>
+          <w:sz w:val="24"/>
+          <w:szCs w:val="24"/>
+        </w:rPr>
+        <w:t xml:space="preserve"> account.</w:t>
+      </w:r>
+    </w:p>
+    <w:p>
+      <w:pPr>
+        <w:rPr>
+          <w:sz w:val="24"/>
+          <w:szCs w:val="24"/>
+        </w:rPr>
+      </w:pPr>
+      <w:r>
+        <w:rPr>
+          <w:sz w:val="24"/>
+          <w:szCs w:val="24"/>
+        </w:rPr>
+        <w:t>Restart Tomcat.</w:t>
+      </w:r>
+    </w:p>
+    <w:p>
+      <w:pPr>
+        <w:rPr>
+          <w:sz w:val="24"/>
+          <w:szCs w:val="24"/>
+        </w:rPr>
+      </w:pPr>
+    </w:p>
+    <w:p>
+      <w:pPr>
+        <w:rPr>
+          <w:sz w:val="24"/>
+          <w:szCs w:val="24"/>
+        </w:rPr>
+      </w:pPr>
+      <w:r>
+        <w:rPr>
+          <w:b/>
+          <w:sz w:val="24"/>
+          <w:szCs w:val="24"/>
+        </w:rPr>
+        <w:t>Step 3</w:t>
+      </w:r>
+    </w:p>
+    <w:p>
+      <w:pPr>
+        <w:jc w:val="both"/>
+        <w:rPr>
+          <w:sz w:val="24"/>
+          <w:szCs w:val="24"/>
+        </w:rPr>
+      </w:pPr>
+      <w:r>
+        <w:rPr>
+          <w:sz w:val="24"/>
+          <w:szCs w:val="24"/>
+        </w:rPr>
+        <w:t>Prepare a Windows server with the following configuration:</w:t>
+      </w:r>
+    </w:p>
+    <w:p>
+      <w:pPr>
+        <w:pStyle w:val="ListParagraph"/>
+        <w:numPr>
+          <w:ilvl w:val="0"/>
+          <w:numId w:val="6"/>
+        </w:numPr>
+        <w:jc w:val="both"/>
+        <w:rPr>
+          <w:sz w:val="24"/>
+          <w:szCs w:val="24"/>
+        </w:rPr>
+      </w:pPr>
+      <w:r>
+        <w:rPr>
+          <w:sz w:val="24"/>
+          <w:szCs w:val="24"/>
+        </w:rPr>
+        <w:t>Office Professional 2010 or higher. Make sure you install Excel.</w:t>
+      </w:r>
+    </w:p>
+    <w:p>
+      <w:pPr>
+        <w:pStyle w:val="ListParagraph"/>
+        <w:numPr>
+          <w:ilvl w:val="0"/>
+          <w:numId w:val="6"/>
+        </w:numPr>
+        <w:jc w:val="both"/>
+        <w:rPr>
+          <w:sz w:val="24"/>
+          <w:szCs w:val="24"/>
+        </w:rPr>
+      </w:pPr>
+      <w:r>
+        <w:rPr>
+          <w:sz w:val="24"/>
+          <w:szCs w:val="24"/>
+        </w:rPr>
+        <w:t>Java 1.7.</w:t>
+      </w:r>
+    </w:p>
+    <w:p>
+      <w:pPr>
+        <w:pStyle w:val="ListParagraph"/>
+        <w:numPr>
+          <w:ilvl w:val="0"/>
+          <w:numId w:val="6"/>
+        </w:numPr>
+        <w:jc w:val="both"/>
+        <w:rPr>
+          <w:sz w:val="24"/>
+          <w:szCs w:val="24"/>
+        </w:rPr>
+      </w:pPr>
+      <w:r>
+        <w:rPr>
+          <w:sz w:val="24"/>
+          <w:szCs w:val="24"/>
+        </w:rPr>
+        <w:t>PowerShell</w:t>
+      </w:r>
+      <w:r>
+        <w:rPr>
+          <w:sz w:val="24"/>
+          <w:szCs w:val="24"/>
+        </w:rPr>
+        <w:t xml:space="preserve"> (compatible with your system).</w:t>
+      </w:r>
+    </w:p>
+    <w:p>
+      <w:pPr>
+        <w:pStyle w:val="ListParagraph"/>
+        <w:numPr>
+          <w:ilvl w:val="0"/>
+          <w:numId w:val="6"/>
+        </w:numPr>
+        <w:jc w:val="both"/>
+        <w:rPr>
+          <w:sz w:val="24"/>
+          <w:szCs w:val="24"/>
+        </w:rPr>
+      </w:pPr>
+      <w:r>
+        <w:rPr>
+          <w:sz w:val="24"/>
+          <w:szCs w:val="24"/>
+        </w:rPr>
+        <w:t>MySQL Connector ODBC (compatible with your system).</w:t>
+      </w:r>
+    </w:p>
+    <w:p>
+      <w:pPr>
+        <w:pStyle w:val="ListParagraph"/>
+        <w:numPr>
+          <w:ilvl w:val="0"/>
+          <w:numId w:val="6"/>
+        </w:numPr>
+        <w:jc w:val="both"/>
+        <w:rPr>
+          <w:sz w:val="24"/>
+          <w:szCs w:val="24"/>
+        </w:rPr>
+      </w:pPr>
+      <w:r>
+        <w:rPr>
+          <w:sz w:val="24"/>
+          <w:szCs w:val="24"/>
+        </w:rPr>
+        <w:t>7zip</w:t>
+      </w:r>
+      <w:r>
+        <w:rPr>
+          <w:sz w:val="24"/>
+          <w:szCs w:val="24"/>
+        </w:rPr>
+        <w:t>.</w:t>
       </w:r>
       <w:r>
         <w:rPr>
@@ -1899,70 +1877,79 @@
         </w:rPr>
         <w:t xml:space="preserve"> </w:t>
       </w:r>
-      <w:proofErr w:type="spellStart"/>
-      <w:r>
-        <w:rPr>
-          <w:b/>
-          <w:sz w:val="24"/>
-          <w:szCs w:val="24"/>
-        </w:rPr>
-        <w:t>SakaiCoursesConsumer</w:t>
-      </w:r>
-      <w:proofErr w:type="spellEnd"/>
-      <w:r>
-        <w:rPr>
-          <w:b/>
-          <w:sz w:val="24"/>
-          <w:szCs w:val="24"/>
-        </w:rPr>
-        <w:t>\</w:t>
-      </w:r>
-      <w:proofErr w:type="spellStart"/>
-      <w:r>
-        <w:rPr>
-          <w:b/>
-          <w:sz w:val="24"/>
-          <w:szCs w:val="24"/>
-        </w:rPr>
-        <w:t>src</w:t>
-      </w:r>
-      <w:proofErr w:type="spellEnd"/>
-    </w:p>
-    <w:p>
-      <w:pPr>
-        <w:rPr>
-          <w:sz w:val="24"/>
-          <w:szCs w:val="24"/>
-        </w:rPr>
-      </w:pPr>
-      <w:r>
-        <w:rPr>
-          <w:sz w:val="24"/>
-          <w:szCs w:val="24"/>
-        </w:rPr>
-        <w:t>You can also generate your own client for the web services mentioned (axis 1.4).</w:t>
-      </w:r>
-    </w:p>
-    <w:p>
-      <w:pPr>
-        <w:rPr>
-          <w:sz w:val="24"/>
-          <w:szCs w:val="24"/>
-        </w:rPr>
-      </w:pPr>
-      <w:r>
-        <w:rPr>
-          <w:sz w:val="24"/>
-          <w:szCs w:val="24"/>
-        </w:rPr>
-        <w:t>Restart Tomcat.</w:t>
-      </w:r>
-      <w:r>
-        <w:rPr>
-          <w:sz w:val="24"/>
-          <w:szCs w:val="24"/>
-        </w:rPr>
-        <w:br w:type="page"/>
+      <w:r>
+        <w:rPr>
+          <w:sz w:val="24"/>
+          <w:szCs w:val="24"/>
+        </w:rPr>
+        <w:t>P</w:t>
+      </w:r>
+      <w:r>
+        <w:rPr>
+          <w:sz w:val="24"/>
+          <w:szCs w:val="24"/>
+        </w:rPr>
+        <w:t>lease</w:t>
+      </w:r>
+      <w:r>
+        <w:rPr>
+          <w:sz w:val="24"/>
+          <w:szCs w:val="24"/>
+        </w:rPr>
+        <w:t xml:space="preserve"> </w:t>
+      </w:r>
+      <w:r>
+        <w:rPr>
+          <w:sz w:val="24"/>
+          <w:szCs w:val="24"/>
+        </w:rPr>
+        <w:t>i</w:t>
+      </w:r>
+      <w:r>
+        <w:rPr>
+          <w:sz w:val="24"/>
+          <w:szCs w:val="24"/>
+        </w:rPr>
+        <w:t xml:space="preserve">nstall </w:t>
+      </w:r>
+      <w:r>
+        <w:rPr>
+          <w:sz w:val="24"/>
+          <w:szCs w:val="24"/>
+        </w:rPr>
+        <w:t>it</w:t>
+      </w:r>
+      <w:r>
+        <w:rPr>
+          <w:sz w:val="24"/>
+          <w:szCs w:val="24"/>
+        </w:rPr>
+        <w:t xml:space="preserve"> in </w:t>
+      </w:r>
+      <w:r>
+        <w:rPr>
+          <w:b/>
+          <w:i/>
+          <w:sz w:val="24"/>
+          <w:szCs w:val="24"/>
+        </w:rPr>
+        <w:t>c:\tools\</w:t>
+      </w:r>
+      <w:r>
+        <w:rPr>
+          <w:sz w:val="24"/>
+          <w:szCs w:val="24"/>
+        </w:rPr>
+        <w:t xml:space="preserve"> and create directory: </w:t>
+      </w:r>
+      <w:r>
+        <w:rPr>
+          <w:b/>
+          <w:i/>
+          <w:sz w:val="24"/>
+          <w:szCs w:val="24"/>
+        </w:rPr>
+        <w:t>c:\tools\sakai\logs\</w:t>
       </w:r>
     </w:p>
     <w:p>
@@ -1981,7 +1968,7 @@
           <w:szCs w:val="24"/>
         </w:rPr>
         <w:lastRenderedPageBreak/>
-        <w:t>Step 3</w:t>
+        <w:t>Step 4</w:t>
       </w:r>
     </w:p>
     <w:p>
@@ -2004,35 +1991,21 @@
           <w:sz w:val="24"/>
           <w:szCs w:val="24"/>
         </w:rPr>
-        <w:t>a</w:t>
-      </w:r>
-      <w:r>
-        <w:rPr>
-          <w:sz w:val="24"/>
-          <w:szCs w:val="24"/>
-        </w:rPr>
-        <w:t xml:space="preserve"> Windows server</w:t>
-      </w:r>
-      <w:r>
-        <w:rPr>
-          <w:sz w:val="24"/>
-          <w:szCs w:val="24"/>
-        </w:rPr>
-        <w:t>,</w:t>
-      </w:r>
-      <w:r>
-        <w:rPr>
-          <w:sz w:val="24"/>
-          <w:szCs w:val="24"/>
-        </w:rPr>
-        <w:t xml:space="preserve"> </w:t>
-      </w:r>
-      <w:r>
-        <w:rPr>
-          <w:sz w:val="24"/>
-          <w:szCs w:val="24"/>
-        </w:rPr>
-        <w:t>create the directory:</w:t>
+        <w:t>the</w:t>
+      </w:r>
+      <w:r>
+        <w:rPr>
+          <w:sz w:val="24"/>
+          <w:szCs w:val="24"/>
+        </w:rPr>
+        <w:t xml:space="preserve"> Windows server </w:t>
+      </w:r>
+      <w:r>
+        <w:rPr>
+          <w:sz w:val="24"/>
+          <w:szCs w:val="24"/>
+        </w:rPr>
+        <w:t>create directory:</w:t>
       </w:r>
     </w:p>
     <w:p>
@@ -2134,7 +2107,7 @@
           <w:sz w:val="24"/>
           <w:szCs w:val="24"/>
         </w:rPr>
-        <w:t>AutoReportsMultiple.bat</w:t>
+        <w:t>AutoReports.bat</w:t>
       </w:r>
     </w:p>
     <w:p>
@@ -2179,7 +2152,7 @@
           <w:sz w:val="24"/>
           <w:szCs w:val="24"/>
         </w:rPr>
-        <w:t>Sakai-courseReport.xlsm</w:t>
+        <w:t>AutoReportsMultiple.bat</w:t>
       </w:r>
     </w:p>
     <w:p>
@@ -2217,34 +2190,14 @@
         </w:rPr>
         <w:t>/</w:t>
       </w:r>
-      <w:proofErr w:type="spellStart"/>
-      <w:r>
-        <w:rPr>
-          <w:b/>
-          <w:i/>
-          <w:sz w:val="24"/>
-          <w:szCs w:val="24"/>
-        </w:rPr>
-        <w:t>XMLRPCRemoteReport</w:t>
-      </w:r>
-      <w:proofErr w:type="spellEnd"/>
-      <w:r>
-        <w:rPr>
-          <w:b/>
-          <w:i/>
-          <w:sz w:val="24"/>
-          <w:szCs w:val="24"/>
-        </w:rPr>
-        <w:t>/</w:t>
-      </w:r>
-      <w:r>
-        <w:rPr>
-          <w:b/>
-          <w:i/>
-          <w:sz w:val="24"/>
-          <w:szCs w:val="24"/>
-        </w:rPr>
-        <w:t>startRPCserver.bat</w:t>
+      <w:r>
+        <w:rPr>
+          <w:b/>
+          <w:i/>
+          <w:sz w:val="24"/>
+          <w:szCs w:val="24"/>
+        </w:rPr>
+        <w:t>Sakai-courseReport.xlsm</w:t>
       </w:r>
     </w:p>
     <w:p>
@@ -2262,6 +2215,7 @@
           <w:szCs w:val="24"/>
         </w:rPr>
       </w:pPr>
+      <w:proofErr w:type="spellStart"/>
       <w:r>
         <w:rPr>
           <w:b/>
@@ -2271,14 +2225,44 @@
         </w:rPr>
         <w:t>sakaitools</w:t>
       </w:r>
-      <w:r>
-        <w:rPr>
-          <w:b/>
-          <w:i/>
-          <w:sz w:val="24"/>
-          <w:szCs w:val="24"/>
-        </w:rPr>
-        <w:t>/XMLRPCRemoteReport/edu/mum/mscs/tools/remotereport/xmlrpc/JavaServer.class</w:t>
+      <w:proofErr w:type="spellEnd"/>
+      <w:r>
+        <w:rPr>
+          <w:b/>
+          <w:i/>
+          <w:sz w:val="24"/>
+          <w:szCs w:val="24"/>
+        </w:rPr>
+        <w:t>/</w:t>
+      </w:r>
+      <w:proofErr w:type="spellStart"/>
+      <w:r>
+        <w:rPr>
+          <w:b/>
+          <w:i/>
+          <w:sz w:val="24"/>
+          <w:szCs w:val="24"/>
+        </w:rPr>
+        <w:t>XMLRPCRemoteReport</w:t>
+      </w:r>
+      <w:proofErr w:type="spellEnd"/>
+      <w:r>
+        <w:rPr>
+          <w:b/>
+          <w:i/>
+          <w:sz w:val="24"/>
+          <w:szCs w:val="24"/>
+        </w:rPr>
+        <w:t>/</w:t>
+      </w:r>
+      <w:r>
+        <w:rPr>
+          <w:b/>
+          <w:i/>
+          <w:sz w:val="24"/>
+          <w:szCs w:val="24"/>
+        </w:rPr>
+        <w:t>startRPCserver.bat</w:t>
       </w:r>
     </w:p>
     <w:p>
@@ -2296,7 +2280,6 @@
           <w:szCs w:val="24"/>
         </w:rPr>
       </w:pPr>
-      <w:proofErr w:type="spellStart"/>
       <w:r>
         <w:rPr>
           <w:b/>
@@ -2306,62 +2289,14 @@
         </w:rPr>
         <w:t>sakaitools</w:t>
       </w:r>
-      <w:proofErr w:type="spellEnd"/>
-      <w:r>
-        <w:rPr>
-          <w:b/>
-          <w:i/>
-          <w:sz w:val="24"/>
-          <w:szCs w:val="24"/>
-        </w:rPr>
-        <w:t>/</w:t>
-      </w:r>
-      <w:proofErr w:type="spellStart"/>
-      <w:r>
-        <w:rPr>
-          <w:b/>
-          <w:i/>
-          <w:sz w:val="24"/>
-          <w:szCs w:val="24"/>
-        </w:rPr>
-        <w:t>XMLRPCRemoteReport</w:t>
-      </w:r>
-      <w:proofErr w:type="spellEnd"/>
-      <w:r>
-        <w:rPr>
-          <w:b/>
-          <w:i/>
-          <w:sz w:val="24"/>
-          <w:szCs w:val="24"/>
-        </w:rPr>
-        <w:t>/</w:t>
-      </w:r>
-      <w:r>
-        <w:rPr>
-          <w:b/>
-          <w:i/>
-          <w:sz w:val="24"/>
-          <w:szCs w:val="24"/>
-        </w:rPr>
-        <w:t>lib</w:t>
-      </w:r>
-      <w:r>
-        <w:rPr>
-          <w:b/>
-          <w:i/>
-          <w:sz w:val="24"/>
-          <w:szCs w:val="24"/>
-        </w:rPr>
-        <w:t>/</w:t>
-      </w:r>
-      <w:r>
-        <w:rPr>
-          <w:b/>
-          <w:i/>
-          <w:sz w:val="24"/>
-          <w:szCs w:val="24"/>
-        </w:rPr>
-        <w:t>commons-codec-1.9.jar</w:t>
+      <w:r>
+        <w:rPr>
+          <w:b/>
+          <w:i/>
+          <w:sz w:val="24"/>
+          <w:szCs w:val="24"/>
+        </w:rPr>
+        <w:t>/XMLRPCRemoteReport/edu/mum/mscs/tools/remotereport/xmlrpc/JavaServer.class</w:t>
       </w:r>
     </w:p>
     <w:p>
@@ -2444,614 +2379,7 @@
           <w:sz w:val="24"/>
           <w:szCs w:val="24"/>
         </w:rPr>
-        <w:t>xmlrpc-2.0-beta.jar</w:t>
-      </w:r>
-    </w:p>
-    <w:p>
-      <w:pPr>
-        <w:jc w:val="both"/>
-        <w:rPr>
-          <w:sz w:val="24"/>
-          <w:szCs w:val="24"/>
-        </w:rPr>
-      </w:pPr>
-      <w:r>
-        <w:rPr>
-          <w:sz w:val="24"/>
-          <w:szCs w:val="24"/>
-        </w:rPr>
-        <w:t>Into this folder, create the folder:</w:t>
-      </w:r>
-    </w:p>
-    <w:p>
-      <w:pPr>
-        <w:jc w:val="both"/>
-        <w:rPr>
-          <w:sz w:val="24"/>
-          <w:szCs w:val="24"/>
-        </w:rPr>
-      </w:pPr>
-      <w:r>
-        <w:rPr>
-          <w:sz w:val="24"/>
-          <w:szCs w:val="24"/>
-        </w:rPr>
-        <w:t>c:\sakaitools\</w:t>
-      </w:r>
-      <w:r>
-        <w:rPr>
-          <w:sz w:val="24"/>
-          <w:szCs w:val="24"/>
-        </w:rPr>
-        <w:t>archive</w:t>
-      </w:r>
-    </w:p>
-    <w:p>
-      <w:pPr>
-        <w:jc w:val="both"/>
-        <w:rPr>
-          <w:b/>
-          <w:sz w:val="24"/>
-          <w:szCs w:val="24"/>
-        </w:rPr>
-      </w:pPr>
-      <w:r>
-        <w:rPr>
-          <w:b/>
-          <w:sz w:val="24"/>
-          <w:szCs w:val="24"/>
-        </w:rPr>
-        <w:br w:type="page"/>
-      </w:r>
-      <w:r>
-        <w:rPr>
-          <w:b/>
-          <w:sz w:val="24"/>
-          <w:szCs w:val="24"/>
-        </w:rPr>
-        <w:lastRenderedPageBreak/>
-        <w:t>Step 4</w:t>
-      </w:r>
-    </w:p>
-    <w:p>
-      <w:pPr>
-        <w:jc w:val="both"/>
-        <w:rPr>
-          <w:b/>
-          <w:i/>
-          <w:sz w:val="24"/>
-          <w:szCs w:val="24"/>
-        </w:rPr>
-      </w:pPr>
-      <w:r>
-        <w:rPr>
-          <w:sz w:val="24"/>
-          <w:szCs w:val="24"/>
-        </w:rPr>
-        <w:t xml:space="preserve">Go to </w:t>
-      </w:r>
-      <w:r>
-        <w:rPr>
-          <w:b/>
-          <w:i/>
-          <w:sz w:val="24"/>
-          <w:szCs w:val="24"/>
-        </w:rPr>
-        <w:t>c:\sakaitools\</w:t>
-      </w:r>
-      <w:proofErr w:type="gramStart"/>
-      <w:r>
-        <w:rPr>
-          <w:b/>
-          <w:i/>
-          <w:sz w:val="24"/>
-          <w:szCs w:val="24"/>
-        </w:rPr>
-        <w:t>XMLRPCRemoteReport</w:t>
-      </w:r>
-      <w:r>
-        <w:rPr>
-          <w:sz w:val="24"/>
-          <w:szCs w:val="24"/>
-        </w:rPr>
-        <w:t xml:space="preserve">  directory</w:t>
-      </w:r>
-      <w:proofErr w:type="gramEnd"/>
-      <w:r>
-        <w:rPr>
-          <w:sz w:val="24"/>
-          <w:szCs w:val="24"/>
-        </w:rPr>
-        <w:t xml:space="preserve"> and execute:</w:t>
-      </w:r>
-    </w:p>
-    <w:p>
-      <w:pPr>
-        <w:jc w:val="both"/>
-        <w:rPr>
-          <w:b/>
-          <w:i/>
-          <w:sz w:val="24"/>
-          <w:szCs w:val="24"/>
-        </w:rPr>
-      </w:pPr>
-      <w:r>
-        <w:rPr>
-          <w:b/>
-          <w:i/>
-          <w:sz w:val="24"/>
-          <w:szCs w:val="24"/>
-        </w:rPr>
-        <w:t>startRPCserver.bat</w:t>
-      </w:r>
-    </w:p>
-    <w:p>
-      <w:pPr>
-        <w:jc w:val="both"/>
-        <w:rPr>
-          <w:sz w:val="24"/>
-          <w:szCs w:val="24"/>
-        </w:rPr>
-      </w:pPr>
-      <w:r>
-        <w:rPr>
-          <w:sz w:val="24"/>
-          <w:szCs w:val="24"/>
-        </w:rPr>
-        <w:t>You should see something like this:</w:t>
-      </w:r>
-    </w:p>
-    <w:p>
-      <w:pPr>
-        <w:spacing w:after="0" w:line="240" w:lineRule="auto"/>
-        <w:jc w:val="both"/>
-        <w:rPr>
-          <w:rFonts w:ascii="Simplified Arabic Fixed" w:hAnsi="Simplified Arabic Fixed" w:cs="Simplified Arabic Fixed"/>
-          <w:sz w:val="22"/>
-          <w:szCs w:val="22"/>
-        </w:rPr>
-      </w:pPr>
-    </w:p>
-    <w:p>
-      <w:pPr>
-        <w:spacing w:after="0" w:line="240" w:lineRule="auto"/>
-        <w:jc w:val="both"/>
-        <w:rPr>
-          <w:rFonts w:ascii="Simplified Arabic Fixed" w:hAnsi="Simplified Arabic Fixed" w:cs="Simplified Arabic Fixed"/>
-          <w:sz w:val="22"/>
-          <w:szCs w:val="22"/>
-        </w:rPr>
-      </w:pPr>
-      <w:r>
-        <w:rPr>
-          <w:rFonts w:ascii="Simplified Arabic Fixed" w:hAnsi="Simplified Arabic Fixed" w:cs="Simplified Arabic Fixed"/>
-          <w:sz w:val="22"/>
-          <w:szCs w:val="22"/>
-        </w:rPr>
-        <w:t>Attempting to start XML-RPC Server for Remote Report Application.......</w:t>
-      </w:r>
-    </w:p>
-    <w:p>
-      <w:pPr>
-        <w:spacing w:after="0" w:line="240" w:lineRule="auto"/>
-        <w:jc w:val="both"/>
-        <w:rPr>
-          <w:rFonts w:ascii="Simplified Arabic Fixed" w:hAnsi="Simplified Arabic Fixed" w:cs="Simplified Arabic Fixed"/>
-          <w:sz w:val="22"/>
-          <w:szCs w:val="22"/>
-        </w:rPr>
-      </w:pPr>
-      <w:r>
-        <w:rPr>
-          <w:rFonts w:ascii="Simplified Arabic Fixed" w:hAnsi="Simplified Arabic Fixed" w:cs="Simplified Arabic Fixed"/>
-          <w:sz w:val="22"/>
-          <w:szCs w:val="22"/>
-        </w:rPr>
-        <w:t>Started successfully.</w:t>
-      </w:r>
-    </w:p>
-    <w:p>
-      <w:pPr>
-        <w:spacing w:after="0" w:line="240" w:lineRule="auto"/>
-        <w:jc w:val="both"/>
-        <w:rPr>
-          <w:rFonts w:ascii="Simplified Arabic Fixed" w:hAnsi="Simplified Arabic Fixed" w:cs="Simplified Arabic Fixed"/>
-          <w:sz w:val="22"/>
-          <w:szCs w:val="22"/>
-        </w:rPr>
-      </w:pPr>
-      <w:r>
-        <w:rPr>
-          <w:rFonts w:ascii="Simplified Arabic Fixed" w:hAnsi="Simplified Arabic Fixed" w:cs="Simplified Arabic Fixed"/>
-          <w:sz w:val="22"/>
-          <w:szCs w:val="22"/>
-        </w:rPr>
-        <w:t>Accepting requests. (Halt program to stop.)</w:t>
-      </w:r>
-    </w:p>
-    <w:p>
-      <w:pPr>
-        <w:jc w:val="both"/>
-        <w:rPr>
-          <w:sz w:val="24"/>
-          <w:szCs w:val="24"/>
-        </w:rPr>
-      </w:pPr>
-    </w:p>
-    <w:p>
-      <w:pPr>
-        <w:jc w:val="both"/>
-        <w:rPr>
-          <w:sz w:val="24"/>
-          <w:szCs w:val="24"/>
-        </w:rPr>
-      </w:pPr>
-      <w:r>
-        <w:rPr>
-          <w:sz w:val="24"/>
-          <w:szCs w:val="24"/>
-        </w:rPr>
-        <w:t xml:space="preserve">By default, it is configured to use the port </w:t>
-      </w:r>
-      <w:r>
-        <w:rPr>
-          <w:sz w:val="24"/>
-          <w:szCs w:val="24"/>
-        </w:rPr>
-        <w:t>1234</w:t>
-      </w:r>
-      <w:r>
-        <w:rPr>
-          <w:sz w:val="24"/>
-          <w:szCs w:val="24"/>
-        </w:rPr>
-        <w:t>. If there is a</w:t>
-      </w:r>
-      <w:r>
-        <w:rPr>
-          <w:sz w:val="24"/>
-          <w:szCs w:val="24"/>
-        </w:rPr>
-        <w:t>ny other service running on this</w:t>
-      </w:r>
-      <w:r>
-        <w:rPr>
-          <w:sz w:val="24"/>
-          <w:szCs w:val="24"/>
-        </w:rPr>
-        <w:t xml:space="preserve"> port, </w:t>
-      </w:r>
-      <w:r>
-        <w:rPr>
-          <w:sz w:val="24"/>
-          <w:szCs w:val="24"/>
-        </w:rPr>
-        <w:t>then</w:t>
-      </w:r>
-      <w:r>
-        <w:rPr>
-          <w:sz w:val="24"/>
-          <w:szCs w:val="24"/>
-        </w:rPr>
-        <w:t xml:space="preserve"> edit the batch file </w:t>
-      </w:r>
-      <w:r>
-        <w:rPr>
-          <w:b/>
-          <w:i/>
-          <w:sz w:val="24"/>
-          <w:szCs w:val="24"/>
-        </w:rPr>
-        <w:t>startRPCserver.bat</w:t>
-      </w:r>
-      <w:r>
-        <w:rPr>
-          <w:b/>
-          <w:i/>
-          <w:sz w:val="24"/>
-          <w:szCs w:val="24"/>
-        </w:rPr>
-        <w:t xml:space="preserve"> </w:t>
-      </w:r>
-      <w:r>
-        <w:rPr>
-          <w:sz w:val="24"/>
-          <w:szCs w:val="24"/>
-        </w:rPr>
-        <w:t>a</w:t>
-      </w:r>
-      <w:r>
-        <w:rPr>
-          <w:sz w:val="24"/>
-          <w:szCs w:val="24"/>
-        </w:rPr>
-        <w:t xml:space="preserve">nd </w:t>
-      </w:r>
-      <w:r>
-        <w:rPr>
-          <w:sz w:val="24"/>
-          <w:szCs w:val="24"/>
-        </w:rPr>
-        <w:t>choose another one.</w:t>
-      </w:r>
-      <w:r>
-        <w:rPr>
-          <w:sz w:val="24"/>
-          <w:szCs w:val="24"/>
-        </w:rPr>
-        <w:t xml:space="preserve"> In case you do that, you also need to change this port in the method ‘</w:t>
-      </w:r>
-      <w:proofErr w:type="spellStart"/>
-      <w:r>
-        <w:rPr>
-          <w:sz w:val="24"/>
-          <w:szCs w:val="24"/>
-        </w:rPr>
-        <w:t>doRPC</w:t>
-      </w:r>
-      <w:proofErr w:type="spellEnd"/>
-      <w:r>
-        <w:rPr>
-          <w:sz w:val="24"/>
-          <w:szCs w:val="24"/>
-        </w:rPr>
-        <w:t>’ in:</w:t>
-      </w:r>
-    </w:p>
-    <w:p>
-      <w:pPr>
-        <w:jc w:val="both"/>
-        <w:rPr>
-          <w:b/>
-          <w:sz w:val="24"/>
-          <w:szCs w:val="24"/>
-        </w:rPr>
-      </w:pPr>
-      <w:proofErr w:type="gramStart"/>
-      <w:r>
-        <w:rPr>
-          <w:b/>
-          <w:sz w:val="24"/>
-          <w:szCs w:val="24"/>
-        </w:rPr>
-        <w:t>mum-tools\remote-report-exec-</w:t>
-      </w:r>
-      <w:proofErr w:type="spellStart"/>
-      <w:r>
-        <w:rPr>
-          <w:b/>
-          <w:sz w:val="24"/>
-          <w:szCs w:val="24"/>
-        </w:rPr>
-        <w:t>multi.jsp</w:t>
-      </w:r>
-      <w:proofErr w:type="spellEnd"/>
-      <w:proofErr w:type="gramEnd"/>
-    </w:p>
-    <w:p>
-      <w:pPr>
-        <w:jc w:val="both"/>
-        <w:rPr>
-          <w:sz w:val="24"/>
-          <w:szCs w:val="24"/>
-        </w:rPr>
-      </w:pPr>
-      <w:proofErr w:type="gramStart"/>
-      <w:r>
-        <w:rPr>
-          <w:sz w:val="24"/>
-          <w:szCs w:val="24"/>
-        </w:rPr>
-        <w:t>and</w:t>
-      </w:r>
-      <w:proofErr w:type="gramEnd"/>
-      <w:r>
-        <w:rPr>
-          <w:sz w:val="24"/>
-          <w:szCs w:val="24"/>
-        </w:rPr>
-        <w:t xml:space="preserve"> check the specified server</w:t>
-      </w:r>
-      <w:r>
-        <w:rPr>
-          <w:sz w:val="24"/>
-          <w:szCs w:val="24"/>
-        </w:rPr>
-        <w:t xml:space="preserve"> is correct.</w:t>
-      </w:r>
-    </w:p>
-    <w:p>
-      <w:pPr>
-        <w:rPr>
-          <w:b/>
-          <w:sz w:val="24"/>
-          <w:szCs w:val="24"/>
-        </w:rPr>
-      </w:pPr>
-      <w:r>
-        <w:rPr>
-          <w:sz w:val="24"/>
-          <w:szCs w:val="24"/>
-        </w:rPr>
-        <w:t xml:space="preserve">Make sure </w:t>
-      </w:r>
-      <w:r>
-        <w:rPr>
-          <w:sz w:val="24"/>
-          <w:szCs w:val="24"/>
-        </w:rPr>
-        <w:t>this service always run. It should be in the “Startup” programs group.</w:t>
-      </w:r>
-      <w:r>
-        <w:rPr>
-          <w:b/>
-          <w:sz w:val="24"/>
-          <w:szCs w:val="24"/>
-        </w:rPr>
-        <w:br w:type="page"/>
-      </w:r>
-    </w:p>
-    <w:p>
-      <w:pPr>
-        <w:jc w:val="both"/>
-        <w:rPr>
-          <w:b/>
-          <w:sz w:val="24"/>
-          <w:szCs w:val="24"/>
-        </w:rPr>
-      </w:pPr>
-      <w:r>
-        <w:rPr>
-          <w:b/>
-          <w:sz w:val="24"/>
-          <w:szCs w:val="24"/>
-        </w:rPr>
-        <w:lastRenderedPageBreak/>
-        <w:t>Step 5</w:t>
-      </w:r>
-    </w:p>
-    <w:p>
-      <w:pPr>
-        <w:jc w:val="both"/>
-        <w:rPr>
-          <w:sz w:val="24"/>
-          <w:szCs w:val="24"/>
-        </w:rPr>
-      </w:pPr>
-      <w:r>
-        <w:rPr>
-          <w:sz w:val="24"/>
-          <w:szCs w:val="24"/>
-        </w:rPr>
-        <w:t>Ins</w:t>
-      </w:r>
-      <w:r>
-        <w:rPr>
-          <w:sz w:val="24"/>
-          <w:szCs w:val="24"/>
-        </w:rPr>
-        <w:t xml:space="preserve">tall 7zip in directory </w:t>
-      </w:r>
-      <w:r>
-        <w:rPr>
-          <w:b/>
-          <w:i/>
-          <w:sz w:val="24"/>
-          <w:szCs w:val="24"/>
-        </w:rPr>
-        <w:t>c:\tools\</w:t>
-      </w:r>
-      <w:r>
-        <w:rPr>
-          <w:b/>
-          <w:i/>
-          <w:sz w:val="24"/>
-          <w:szCs w:val="24"/>
-        </w:rPr>
-        <w:t xml:space="preserve"> (</w:t>
-      </w:r>
-      <w:r>
-        <w:rPr>
-          <w:b/>
-          <w:i/>
-          <w:sz w:val="24"/>
-          <w:szCs w:val="24"/>
-        </w:rPr>
-        <w:t>c:\tools\</w:t>
-      </w:r>
-      <w:r>
-        <w:rPr>
-          <w:b/>
-          <w:i/>
-          <w:sz w:val="24"/>
-          <w:szCs w:val="24"/>
-        </w:rPr>
-        <w:t>7z.exe</w:t>
-      </w:r>
-      <w:r>
-        <w:rPr>
-          <w:b/>
-          <w:i/>
-          <w:sz w:val="24"/>
-          <w:szCs w:val="24"/>
-        </w:rPr>
-        <w:t>)</w:t>
-      </w:r>
-      <w:r>
-        <w:rPr>
-          <w:sz w:val="24"/>
-          <w:szCs w:val="24"/>
-        </w:rPr>
-        <w:t xml:space="preserve"> a</w:t>
-      </w:r>
-      <w:r>
-        <w:rPr>
-          <w:sz w:val="24"/>
-          <w:szCs w:val="24"/>
-        </w:rPr>
-        <w:t>nd create this directory:</w:t>
-      </w:r>
-      <w:r>
-        <w:rPr>
-          <w:sz w:val="24"/>
-          <w:szCs w:val="24"/>
-        </w:rPr>
-        <w:t xml:space="preserve"> </w:t>
-      </w:r>
-      <w:r>
-        <w:rPr>
-          <w:b/>
-          <w:i/>
-          <w:sz w:val="24"/>
-          <w:szCs w:val="24"/>
-        </w:rPr>
-        <w:t>c:\tools\sakai\logs\</w:t>
-      </w:r>
-      <w:r>
-        <w:rPr>
-          <w:b/>
-          <w:i/>
-          <w:sz w:val="24"/>
-          <w:szCs w:val="24"/>
-        </w:rPr>
-        <w:t xml:space="preserve">. </w:t>
-      </w:r>
-      <w:r>
-        <w:rPr>
-          <w:sz w:val="24"/>
-          <w:szCs w:val="24"/>
-        </w:rPr>
-        <w:t>Make sure Excel and PowerShell are w</w:t>
-      </w:r>
-      <w:r>
-        <w:rPr>
-          <w:sz w:val="24"/>
-          <w:szCs w:val="24"/>
-        </w:rPr>
-        <w:t>orking properly on this machine, and that you are able to run an Excel macro.</w:t>
-      </w:r>
-    </w:p>
-    <w:p>
-      <w:pPr>
-        <w:jc w:val="both"/>
-        <w:rPr>
-          <w:sz w:val="24"/>
-          <w:szCs w:val="24"/>
-        </w:rPr>
-      </w:pPr>
-      <w:r>
-        <w:rPr>
-          <w:sz w:val="24"/>
-          <w:szCs w:val="24"/>
-        </w:rPr>
-        <w:t>Install the MySQL ODBC connector</w:t>
-      </w:r>
-      <w:r>
-        <w:rPr>
-          <w:sz w:val="24"/>
-          <w:szCs w:val="24"/>
-        </w:rPr>
-        <w:t>:</w:t>
+        <w:t>commons-codec-1.9.jar</w:t>
       </w:r>
     </w:p>
     <w:p>
@@ -3059,7 +2387,7 @@
         <w:pStyle w:val="ListParagraph"/>
         <w:numPr>
           <w:ilvl w:val="0"/>
-          <w:numId w:val="5"/>
+          <w:numId w:val="2"/>
         </w:numPr>
         <w:jc w:val="both"/>
         <w:rPr>
@@ -3069,14 +2397,337 @@
           <w:szCs w:val="24"/>
         </w:rPr>
       </w:pPr>
-      <w:r>
-        <w:rPr>
-          <w:b/>
-          <w:i/>
-          <w:sz w:val="24"/>
-          <w:szCs w:val="24"/>
-        </w:rPr>
-        <w:t>connector\mysql-connector-odbc-5.2.6-win32.msi</w:t>
+      <w:proofErr w:type="spellStart"/>
+      <w:r>
+        <w:rPr>
+          <w:b/>
+          <w:i/>
+          <w:sz w:val="24"/>
+          <w:szCs w:val="24"/>
+        </w:rPr>
+        <w:t>sakaitools</w:t>
+      </w:r>
+      <w:proofErr w:type="spellEnd"/>
+      <w:r>
+        <w:rPr>
+          <w:b/>
+          <w:i/>
+          <w:sz w:val="24"/>
+          <w:szCs w:val="24"/>
+        </w:rPr>
+        <w:t>/</w:t>
+      </w:r>
+      <w:proofErr w:type="spellStart"/>
+      <w:r>
+        <w:rPr>
+          <w:b/>
+          <w:i/>
+          <w:sz w:val="24"/>
+          <w:szCs w:val="24"/>
+        </w:rPr>
+        <w:t>XMLRPCRemoteReport</w:t>
+      </w:r>
+      <w:proofErr w:type="spellEnd"/>
+      <w:r>
+        <w:rPr>
+          <w:b/>
+          <w:i/>
+          <w:sz w:val="24"/>
+          <w:szCs w:val="24"/>
+        </w:rPr>
+        <w:t>/</w:t>
+      </w:r>
+      <w:r>
+        <w:rPr>
+          <w:b/>
+          <w:i/>
+          <w:sz w:val="24"/>
+          <w:szCs w:val="24"/>
+        </w:rPr>
+        <w:t>lib</w:t>
+      </w:r>
+      <w:r>
+        <w:rPr>
+          <w:b/>
+          <w:i/>
+          <w:sz w:val="24"/>
+          <w:szCs w:val="24"/>
+        </w:rPr>
+        <w:t>/</w:t>
+      </w:r>
+      <w:r>
+        <w:rPr>
+          <w:b/>
+          <w:i/>
+          <w:sz w:val="24"/>
+          <w:szCs w:val="24"/>
+        </w:rPr>
+        <w:t>xmlrpc-2.0-beta.jar</w:t>
+      </w:r>
+    </w:p>
+    <w:p>
+      <w:pPr>
+        <w:jc w:val="both"/>
+        <w:rPr>
+          <w:sz w:val="24"/>
+          <w:szCs w:val="24"/>
+        </w:rPr>
+      </w:pPr>
+      <w:r>
+        <w:rPr>
+          <w:sz w:val="24"/>
+          <w:szCs w:val="24"/>
+        </w:rPr>
+        <w:t>Into this folder, create the folder:</w:t>
+      </w:r>
+    </w:p>
+    <w:p>
+      <w:pPr>
+        <w:jc w:val="both"/>
+        <w:rPr>
+          <w:sz w:val="24"/>
+          <w:szCs w:val="24"/>
+        </w:rPr>
+      </w:pPr>
+      <w:r>
+        <w:rPr>
+          <w:sz w:val="24"/>
+          <w:szCs w:val="24"/>
+        </w:rPr>
+        <w:t>c:\sakaitools\</w:t>
+      </w:r>
+      <w:r>
+        <w:rPr>
+          <w:sz w:val="24"/>
+          <w:szCs w:val="24"/>
+        </w:rPr>
+        <w:t>archive</w:t>
+      </w:r>
+    </w:p>
+    <w:p>
+      <w:pPr>
+        <w:jc w:val="both"/>
+        <w:rPr>
+          <w:sz w:val="24"/>
+          <w:szCs w:val="24"/>
+        </w:rPr>
+      </w:pPr>
+    </w:p>
+    <w:p>
+      <w:pPr>
+        <w:jc w:val="both"/>
+        <w:rPr>
+          <w:b/>
+          <w:sz w:val="24"/>
+          <w:szCs w:val="24"/>
+        </w:rPr>
+      </w:pPr>
+      <w:r>
+        <w:rPr>
+          <w:b/>
+          <w:sz w:val="24"/>
+          <w:szCs w:val="24"/>
+        </w:rPr>
+        <w:t>Step 5</w:t>
+      </w:r>
+    </w:p>
+    <w:p>
+      <w:pPr>
+        <w:jc w:val="both"/>
+        <w:rPr>
+          <w:sz w:val="24"/>
+          <w:szCs w:val="24"/>
+        </w:rPr>
+      </w:pPr>
+      <w:r>
+        <w:rPr>
+          <w:sz w:val="24"/>
+          <w:szCs w:val="24"/>
+        </w:rPr>
+        <w:t xml:space="preserve">In Sakai server, edit file </w:t>
+      </w:r>
+      <w:r>
+        <w:rPr>
+          <w:b/>
+          <w:i/>
+          <w:sz w:val="24"/>
+          <w:szCs w:val="24"/>
+        </w:rPr>
+        <w:t>mum-tools/remote-report-exec-</w:t>
+      </w:r>
+      <w:proofErr w:type="spellStart"/>
+      <w:r>
+        <w:rPr>
+          <w:b/>
+          <w:i/>
+          <w:sz w:val="24"/>
+          <w:szCs w:val="24"/>
+        </w:rPr>
+        <w:t>multi.jsp</w:t>
+      </w:r>
+      <w:proofErr w:type="spellEnd"/>
+      <w:r>
+        <w:rPr>
+          <w:sz w:val="24"/>
+          <w:szCs w:val="24"/>
+        </w:rPr>
+        <w:t xml:space="preserve"> line 69 and make it point to your Windows server and the chosen port:</w:t>
+      </w:r>
+    </w:p>
+    <w:p>
+      <w:pPr>
+        <w:jc w:val="both"/>
+        <w:rPr>
+          <w:sz w:val="24"/>
+          <w:szCs w:val="24"/>
+        </w:rPr>
+      </w:pPr>
+      <w:hyperlink r:id="rId10" w:history="1">
+        <w:r>
+          <w:rPr>
+            <w:rStyle w:val="Hyperlink"/>
+            <w:sz w:val="24"/>
+            <w:szCs w:val="24"/>
+          </w:rPr>
+          <w:t>http://MY_WINDOWS_SERVER:8085/RPC2</w:t>
+        </w:r>
+      </w:hyperlink>
+    </w:p>
+    <w:p>
+      <w:pPr>
+        <w:jc w:val="both"/>
+        <w:rPr>
+          <w:sz w:val="24"/>
+          <w:szCs w:val="24"/>
+        </w:rPr>
+      </w:pPr>
+    </w:p>
+    <w:p>
+      <w:pPr>
+        <w:jc w:val="both"/>
+        <w:rPr>
+          <w:sz w:val="24"/>
+          <w:szCs w:val="24"/>
+        </w:rPr>
+      </w:pPr>
+      <w:r>
+        <w:rPr>
+          <w:sz w:val="24"/>
+          <w:szCs w:val="24"/>
+        </w:rPr>
+        <w:t xml:space="preserve">Edit </w:t>
+      </w:r>
+      <w:proofErr w:type="spellStart"/>
+      <w:r>
+        <w:rPr>
+          <w:b/>
+          <w:i/>
+          <w:sz w:val="24"/>
+          <w:szCs w:val="24"/>
+        </w:rPr>
+        <w:t>sakaitools</w:t>
+      </w:r>
+      <w:proofErr w:type="spellEnd"/>
+      <w:r>
+        <w:rPr>
+          <w:b/>
+          <w:i/>
+          <w:sz w:val="24"/>
+          <w:szCs w:val="24"/>
+        </w:rPr>
+        <w:t>/</w:t>
+      </w:r>
+      <w:proofErr w:type="spellStart"/>
+      <w:r>
+        <w:rPr>
+          <w:b/>
+          <w:i/>
+          <w:sz w:val="24"/>
+          <w:szCs w:val="24"/>
+        </w:rPr>
+        <w:t>XMLRPCRemoteReport</w:t>
+      </w:r>
+      <w:proofErr w:type="spellEnd"/>
+      <w:r>
+        <w:rPr>
+          <w:b/>
+          <w:i/>
+          <w:sz w:val="24"/>
+          <w:szCs w:val="24"/>
+        </w:rPr>
+        <w:t>/</w:t>
+      </w:r>
+      <w:r>
+        <w:rPr>
+          <w:b/>
+          <w:i/>
+          <w:sz w:val="24"/>
+          <w:szCs w:val="24"/>
+        </w:rPr>
+        <w:t>startRPCserver.bat</w:t>
+      </w:r>
+      <w:r>
+        <w:rPr>
+          <w:sz w:val="24"/>
+          <w:szCs w:val="24"/>
+        </w:rPr>
+        <w:t xml:space="preserve">. Change the port number at the end of line 5 to the port number you chose in </w:t>
+      </w:r>
+      <w:r>
+        <w:rPr>
+          <w:b/>
+          <w:i/>
+          <w:sz w:val="24"/>
+          <w:szCs w:val="24"/>
+        </w:rPr>
+        <w:t>mum-tools/remote-report-exec-</w:t>
+      </w:r>
+      <w:proofErr w:type="spellStart"/>
+      <w:r>
+        <w:rPr>
+          <w:b/>
+          <w:i/>
+          <w:sz w:val="24"/>
+          <w:szCs w:val="24"/>
+        </w:rPr>
+        <w:t>multi.jsp</w:t>
+      </w:r>
+      <w:proofErr w:type="spellEnd"/>
+      <w:r>
+        <w:rPr>
+          <w:b/>
+          <w:i/>
+          <w:sz w:val="24"/>
+          <w:szCs w:val="24"/>
+        </w:rPr>
+        <w:t>.</w:t>
+      </w:r>
+    </w:p>
+    <w:p>
+      <w:pPr>
+        <w:rPr>
+          <w:b/>
+          <w:sz w:val="24"/>
+          <w:szCs w:val="24"/>
+        </w:rPr>
+      </w:pPr>
+    </w:p>
+    <w:p>
+      <w:pPr>
+        <w:jc w:val="both"/>
+        <w:rPr>
+          <w:b/>
+          <w:sz w:val="24"/>
+          <w:szCs w:val="24"/>
+        </w:rPr>
+      </w:pPr>
+      <w:r>
+        <w:rPr>
+          <w:b/>
+          <w:sz w:val="24"/>
+          <w:szCs w:val="24"/>
+        </w:rPr>
+        <w:t>Step 6</w:t>
       </w:r>
     </w:p>
     <w:p>
@@ -3150,16 +2801,50 @@
           <w:sz w:val="24"/>
           <w:szCs w:val="24"/>
         </w:rPr>
-        <w:t xml:space="preserve">On Windows 7, run: </w:t>
-      </w:r>
-      <w:r>
-        <w:rPr>
-          <w:b/>
-          <w:i/>
-          <w:sz w:val="24"/>
-          <w:szCs w:val="24"/>
-        </w:rPr>
-        <w:t>C:\Windows\SysWOW64\odbcad32.exe</w:t>
+        <w:t>For 64-bit systems</w:t>
+      </w:r>
+      <w:r>
+        <w:rPr>
+          <w:sz w:val="24"/>
+          <w:szCs w:val="24"/>
+        </w:rPr>
+        <w:t xml:space="preserve"> run </w:t>
+      </w:r>
+      <w:r>
+        <w:rPr>
+          <w:b/>
+          <w:i/>
+          <w:sz w:val="24"/>
+          <w:szCs w:val="24"/>
+        </w:rPr>
+        <w:t>C:\Windows\</w:t>
+      </w:r>
+      <w:r>
+        <w:rPr>
+          <w:b/>
+          <w:i/>
+          <w:sz w:val="24"/>
+          <w:szCs w:val="24"/>
+        </w:rPr>
+        <w:t>System32</w:t>
+      </w:r>
+      <w:r>
+        <w:rPr>
+          <w:b/>
+          <w:i/>
+          <w:sz w:val="24"/>
+          <w:szCs w:val="24"/>
+        </w:rPr>
+        <w:t xml:space="preserve"> </w:t>
+      </w:r>
+      <w:r>
+        <w:rPr>
+          <w:b/>
+          <w:i/>
+          <w:sz w:val="24"/>
+          <w:szCs w:val="24"/>
+        </w:rPr>
+        <w:t>\odbcad32.exe</w:t>
       </w:r>
     </w:p>
     <w:p>
@@ -3171,16 +2856,34 @@
         </w:numPr>
         <w:jc w:val="both"/>
         <w:rPr>
-          <w:sz w:val="24"/>
-          <w:szCs w:val="24"/>
-        </w:rPr>
-      </w:pPr>
-      <w:r>
-        <w:rPr>
-          <w:sz w:val="24"/>
-          <w:szCs w:val="24"/>
-        </w:rPr>
-        <w:t>Create new System DSN with driver "MySQL ODBC 5.x Unicode Driver"</w:t>
+          <w:b/>
+          <w:i/>
+          <w:sz w:val="24"/>
+          <w:szCs w:val="24"/>
+        </w:rPr>
+      </w:pPr>
+      <w:r>
+        <w:rPr>
+          <w:sz w:val="24"/>
+          <w:szCs w:val="24"/>
+        </w:rPr>
+        <w:t>For 32-bit systems</w:t>
+      </w:r>
+      <w:r>
+        <w:rPr>
+          <w:sz w:val="24"/>
+          <w:szCs w:val="24"/>
+        </w:rPr>
+        <w:t xml:space="preserve"> run </w:t>
+      </w:r>
+      <w:r>
+        <w:rPr>
+          <w:b/>
+          <w:i/>
+          <w:sz w:val="24"/>
+          <w:szCs w:val="24"/>
+        </w:rPr>
+        <w:t>C:\Windows\SysWOW64\odbcad32.exe</w:t>
       </w:r>
     </w:p>
     <w:p>
@@ -3201,7 +2904,14 @@
           <w:sz w:val="24"/>
           <w:szCs w:val="24"/>
         </w:rPr>
-        <w:t xml:space="preserve">Data Source Name: </w:t>
+        <w:t>Create new Syst</w:t>
+      </w:r>
+      <w:r>
+        <w:rPr>
+          <w:sz w:val="24"/>
+          <w:szCs w:val="24"/>
+        </w:rPr>
+        <w:t xml:space="preserve">em DSN with driver "MySQL ODBC </w:t>
       </w:r>
       <w:proofErr w:type="spellStart"/>
       <w:r>
@@ -3209,7 +2919,14 @@
           <w:sz w:val="24"/>
           <w:szCs w:val="24"/>
         </w:rPr>
-        <w:t>Sakai.cs</w:t>
+        <w:t>X</w:t>
+      </w:r>
+      <w:r>
+        <w:rPr>
+          <w:sz w:val="24"/>
+          <w:szCs w:val="24"/>
+        </w:rPr>
+        <w:t>.x</w:t>
       </w:r>
       <w:proofErr w:type="spellEnd"/>
       <w:r>
@@ -3217,7 +2934,7 @@
           <w:sz w:val="24"/>
           <w:szCs w:val="24"/>
         </w:rPr>
-        <w:t xml:space="preserve"> (Excel macro looks for this)</w:t>
+        <w:t xml:space="preserve"> Unicode Driver"</w:t>
       </w:r>
     </w:p>
     <w:p>
@@ -3238,57 +2955,18 @@
           <w:sz w:val="24"/>
           <w:szCs w:val="24"/>
         </w:rPr>
-        <w:t xml:space="preserve">IP: </w:t>
-      </w:r>
-      <w:r>
-        <w:rPr>
-          <w:sz w:val="24"/>
-          <w:szCs w:val="24"/>
-        </w:rPr>
-        <w:t>(</w:t>
-      </w:r>
-      <w:r>
-        <w:rPr>
-          <w:sz w:val="24"/>
-          <w:szCs w:val="24"/>
-        </w:rPr>
-        <w:t xml:space="preserve">Sakai server </w:t>
-      </w:r>
-      <w:r>
-        <w:rPr>
-          <w:sz w:val="24"/>
-          <w:szCs w:val="24"/>
-        </w:rPr>
-        <w:t xml:space="preserve">IP </w:t>
-      </w:r>
-      <w:r>
-        <w:rPr>
-          <w:sz w:val="24"/>
-          <w:szCs w:val="24"/>
-        </w:rPr>
-        <w:t xml:space="preserve">or </w:t>
-      </w:r>
-      <w:r>
-        <w:rPr>
-          <w:sz w:val="24"/>
-          <w:szCs w:val="24"/>
-        </w:rPr>
-        <w:t xml:space="preserve">ask </w:t>
-      </w:r>
-      <w:r>
-        <w:rPr>
-          <w:sz w:val="24"/>
-          <w:szCs w:val="24"/>
-        </w:rPr>
-        <w:t>your DBA/network administrator</w:t>
-      </w:r>
-      <w:r>
-        <w:rPr>
-          <w:sz w:val="24"/>
-          <w:szCs w:val="24"/>
-        </w:rPr>
-        <w:t>)</w:t>
-      </w:r>
+        <w:lastRenderedPageBreak/>
+        <w:t xml:space="preserve">Data Source Name: </w:t>
+      </w:r>
+      <w:proofErr w:type="spellStart"/>
+      <w:r>
+        <w:rPr>
+          <w:sz w:val="24"/>
+          <w:szCs w:val="24"/>
+        </w:rPr>
+        <w:t>Sakai.cs</w:t>
+      </w:r>
+      <w:proofErr w:type="spellEnd"/>
     </w:p>
     <w:p>
       <w:pPr>
@@ -3308,35 +2986,21 @@
           <w:sz w:val="24"/>
           <w:szCs w:val="24"/>
         </w:rPr>
-        <w:t xml:space="preserve">User: </w:t>
-      </w:r>
-      <w:r>
-        <w:rPr>
-          <w:sz w:val="24"/>
-          <w:szCs w:val="24"/>
-        </w:rPr>
-        <w:t>(</w:t>
-      </w:r>
-      <w:r>
-        <w:rPr>
-          <w:sz w:val="24"/>
-          <w:szCs w:val="24"/>
-        </w:rPr>
-        <w:t xml:space="preserve">Sakai DB user or </w:t>
-      </w:r>
-      <w:r>
-        <w:rPr>
-          <w:sz w:val="24"/>
-          <w:szCs w:val="24"/>
-        </w:rPr>
-        <w:t xml:space="preserve">ask </w:t>
-      </w:r>
-      <w:r>
-        <w:rPr>
-          <w:sz w:val="24"/>
-          <w:szCs w:val="24"/>
-        </w:rPr>
-        <w:t>your DBA/network administrator</w:t>
+        <w:t xml:space="preserve">IP: </w:t>
+      </w:r>
+      <w:r>
+        <w:rPr>
+          <w:sz w:val="24"/>
+          <w:szCs w:val="24"/>
+        </w:rPr>
+        <w:t xml:space="preserve">(ask </w:t>
+      </w:r>
+      <w:r>
+        <w:rPr>
+          <w:sz w:val="24"/>
+          <w:szCs w:val="24"/>
+        </w:rPr>
+        <w:t>your system administrator</w:t>
       </w:r>
       <w:r>
         <w:rPr>
@@ -3364,35 +3028,21 @@
           <w:sz w:val="24"/>
           <w:szCs w:val="24"/>
         </w:rPr>
-        <w:t xml:space="preserve">Password: </w:t>
-      </w:r>
-      <w:r>
-        <w:rPr>
-          <w:sz w:val="24"/>
-          <w:szCs w:val="24"/>
-        </w:rPr>
-        <w:t>(</w:t>
-      </w:r>
-      <w:r>
-        <w:rPr>
-          <w:sz w:val="24"/>
-          <w:szCs w:val="24"/>
-        </w:rPr>
-        <w:t xml:space="preserve">Sakai DB password or </w:t>
-      </w:r>
-      <w:r>
-        <w:rPr>
-          <w:sz w:val="24"/>
-          <w:szCs w:val="24"/>
-        </w:rPr>
-        <w:t xml:space="preserve">ask </w:t>
-      </w:r>
-      <w:r>
-        <w:rPr>
-          <w:sz w:val="24"/>
-          <w:szCs w:val="24"/>
-        </w:rPr>
-        <w:t>your DBA/network administrator</w:t>
+        <w:t xml:space="preserve">User: </w:t>
+      </w:r>
+      <w:r>
+        <w:rPr>
+          <w:sz w:val="24"/>
+          <w:szCs w:val="24"/>
+        </w:rPr>
+        <w:t xml:space="preserve">(ask </w:t>
+      </w:r>
+      <w:r>
+        <w:rPr>
+          <w:sz w:val="24"/>
+          <w:szCs w:val="24"/>
+        </w:rPr>
+        <w:t>your system administrator</w:t>
       </w:r>
       <w:r>
         <w:rPr>
@@ -3420,6 +3070,48 @@
           <w:sz w:val="24"/>
           <w:szCs w:val="24"/>
         </w:rPr>
+        <w:t xml:space="preserve">Password: </w:t>
+      </w:r>
+      <w:r>
+        <w:rPr>
+          <w:sz w:val="24"/>
+          <w:szCs w:val="24"/>
+        </w:rPr>
+        <w:t xml:space="preserve">(ask </w:t>
+      </w:r>
+      <w:r>
+        <w:rPr>
+          <w:sz w:val="24"/>
+          <w:szCs w:val="24"/>
+        </w:rPr>
+        <w:t>your system administrator</w:t>
+      </w:r>
+      <w:r>
+        <w:rPr>
+          <w:sz w:val="24"/>
+          <w:szCs w:val="24"/>
+        </w:rPr>
+        <w:t>)</w:t>
+      </w:r>
+    </w:p>
+    <w:p>
+      <w:pPr>
+        <w:pStyle w:val="ListParagraph"/>
+        <w:numPr>
+          <w:ilvl w:val="0"/>
+          <w:numId w:val="4"/>
+        </w:numPr>
+        <w:jc w:val="both"/>
+        <w:rPr>
+          <w:sz w:val="24"/>
+          <w:szCs w:val="24"/>
+        </w:rPr>
+      </w:pPr>
+      <w:r>
+        <w:rPr>
+          <w:sz w:val="24"/>
+          <w:szCs w:val="24"/>
+        </w:rPr>
         <w:t xml:space="preserve">Database: </w:t>
       </w:r>
       <w:proofErr w:type="spellStart"/>
@@ -3431,6 +3123,13 @@
         <w:t>sakai</w:t>
       </w:r>
       <w:proofErr w:type="spellEnd"/>
+      <w:r>
+        <w:rPr>
+          <w:sz w:val="24"/>
+          <w:szCs w:val="24"/>
+        </w:rPr>
+        <w:t xml:space="preserve"> (or ask your system administrator)</w:t>
+      </w:r>
     </w:p>
     <w:p>
       <w:pPr>
@@ -3446,24 +3145,15 @@
         </w:rPr>
         <w:t>You should be able to see something like this:</w:t>
       </w:r>
-    </w:p>
-    <w:p>
-      <w:pPr>
-        <w:rPr>
-          <w:b/>
-          <w:sz w:val="24"/>
-          <w:szCs w:val="24"/>
-        </w:rPr>
-      </w:pPr>
       <w:r>
         <w:rPr>
           <w:noProof/>
         </w:rPr>
         <w:drawing>
-          <wp:inline distT="0" distB="0" distL="0" distR="0" wp14:anchorId="53EDF361" wp14:editId="63151CC4">
+          <wp:inline distT="0" distB="0" distL="0" distR="0" wp14:anchorId="445B7C05" wp14:editId="2F57E241">
             <wp:extent cx="4143375" cy="3962400"/>
             <wp:effectExtent l="0" t="0" r="9525" b="0"/>
-            <wp:docPr id="4" name="Picture 4"/>
+            <wp:docPr id="3" name="Picture 3"/>
             <wp:cNvGraphicFramePr>
               <a:graphicFrameLocks xmlns:a="http://schemas.openxmlformats.org/drawingml/2006/main" noChangeAspect="1"/>
             </wp:cNvGraphicFramePr>
@@ -3475,7 +3165,7 @@
                     <pic:cNvPicPr/>
                   </pic:nvPicPr>
                   <pic:blipFill>
-                    <a:blip r:embed="rId10"/>
+                    <a:blip r:embed="rId11"/>
                     <a:stretch>
                       <a:fillRect/>
                     </a:stretch>
@@ -3495,6 +3185,32 @@
           </wp:inline>
         </w:drawing>
       </w:r>
+    </w:p>
+    <w:p>
+      <w:pPr>
+        <w:rPr>
+          <w:b/>
+          <w:sz w:val="24"/>
+          <w:szCs w:val="24"/>
+        </w:rPr>
+      </w:pPr>
+    </w:p>
+    <w:p>
+      <w:pPr>
+        <w:rPr>
+          <w:b/>
+          <w:sz w:val="24"/>
+          <w:szCs w:val="24"/>
+        </w:rPr>
+      </w:pPr>
+      <w:r>
+        <w:rPr>
+          <w:b/>
+          <w:sz w:val="24"/>
+          <w:szCs w:val="24"/>
+        </w:rPr>
+        <w:t>Step 7</w:t>
+      </w:r>
       <w:r>
         <w:rPr>
           <w:b/>
@@ -3503,371 +3219,709 @@
         </w:rPr>
         <w:t xml:space="preserve"> </w:t>
       </w:r>
-      <w:r>
-        <w:rPr>
-          <w:b/>
-          <w:sz w:val="24"/>
-          <w:szCs w:val="24"/>
-        </w:rPr>
-        <w:br w:type="page"/>
-      </w:r>
-      <w:r>
-        <w:rPr>
-          <w:b/>
+    </w:p>
+    <w:p>
+      <w:pPr>
+        <w:jc w:val="both"/>
+        <w:rPr>
+          <w:sz w:val="24"/>
+          <w:szCs w:val="24"/>
+        </w:rPr>
+      </w:pPr>
+      <w:r>
+        <w:rPr>
+          <w:sz w:val="24"/>
+          <w:szCs w:val="24"/>
+        </w:rPr>
+        <w:t>Change</w:t>
+      </w:r>
+      <w:r>
+        <w:rPr>
+          <w:sz w:val="24"/>
+          <w:szCs w:val="24"/>
+        </w:rPr>
+        <w:t xml:space="preserve"> lines 49 and 52 in </w:t>
+      </w:r>
+      <w:r>
+        <w:rPr>
+          <w:b/>
+          <w:sz w:val="24"/>
+          <w:szCs w:val="24"/>
+        </w:rPr>
+        <w:t>AutoReportsMultiple.bat</w:t>
+      </w:r>
+      <w:r>
+        <w:rPr>
+          <w:sz w:val="24"/>
+          <w:szCs w:val="24"/>
+        </w:rPr>
+        <w:t>:</w:t>
+      </w:r>
+    </w:p>
+    <w:p>
+      <w:pPr>
+        <w:jc w:val="both"/>
+        <w:rPr>
+          <w:sz w:val="24"/>
+          <w:szCs w:val="24"/>
+        </w:rPr>
+      </w:pPr>
+      <w:r>
+        <w:rPr>
+          <w:sz w:val="24"/>
+          <w:szCs w:val="24"/>
+        </w:rPr>
+        <w:t>49:</w:t>
+      </w:r>
+      <w:r>
+        <w:rPr>
+          <w:sz w:val="24"/>
+          <w:szCs w:val="24"/>
+        </w:rPr>
+        <w:t xml:space="preserve">   " $source='sakai@myschool.edu'   ;" ^</w:t>
+      </w:r>
+    </w:p>
+    <w:p>
+      <w:pPr>
+        <w:jc w:val="both"/>
+        <w:rPr>
+          <w:sz w:val="24"/>
+          <w:szCs w:val="24"/>
+        </w:rPr>
+      </w:pPr>
+      <w:r>
+        <w:rPr>
+          <w:sz w:val="24"/>
+          <w:szCs w:val="24"/>
+        </w:rPr>
+        <w:t>……</w:t>
+      </w:r>
+    </w:p>
+    <w:p>
+      <w:pPr>
+        <w:jc w:val="both"/>
+        <w:rPr>
+          <w:sz w:val="24"/>
+          <w:szCs w:val="24"/>
+        </w:rPr>
+      </w:pPr>
+      <w:r>
+        <w:rPr>
+          <w:sz w:val="24"/>
+          <w:szCs w:val="24"/>
+        </w:rPr>
+        <w:t>52:</w:t>
+      </w:r>
+      <w:r>
+        <w:rPr>
+          <w:sz w:val="24"/>
+          <w:szCs w:val="24"/>
+        </w:rPr>
+        <w:t xml:space="preserve">   " $server='smtp.myschool.edu'    ;" ^</w:t>
+      </w:r>
+    </w:p>
+    <w:p>
+      <w:pPr>
+        <w:jc w:val="both"/>
+        <w:rPr>
+          <w:sz w:val="24"/>
+          <w:szCs w:val="24"/>
+        </w:rPr>
+      </w:pPr>
+      <w:r>
+        <w:rPr>
+          <w:sz w:val="24"/>
+          <w:szCs w:val="24"/>
+        </w:rPr>
+        <w:t>For the corresponding</w:t>
+      </w:r>
+      <w:r>
+        <w:rPr>
+          <w:sz w:val="24"/>
+          <w:szCs w:val="24"/>
+        </w:rPr>
+        <w:t xml:space="preserve"> email address</w:t>
+      </w:r>
+      <w:r>
+        <w:rPr>
+          <w:sz w:val="24"/>
+          <w:szCs w:val="24"/>
+        </w:rPr>
+        <w:t xml:space="preserve"> and SMTP server. The email address could be any valid email address from your organization from which you want the emails of this application be sent.</w:t>
+      </w:r>
+    </w:p>
+    <w:p>
+      <w:pPr>
+        <w:jc w:val="both"/>
+        <w:rPr>
+          <w:sz w:val="24"/>
+          <w:szCs w:val="24"/>
+        </w:rPr>
+      </w:pPr>
+    </w:p>
+    <w:p>
+      <w:pPr>
+        <w:jc w:val="both"/>
+        <w:rPr>
+          <w:sz w:val="24"/>
+          <w:szCs w:val="24"/>
+        </w:rPr>
+      </w:pPr>
+      <w:r>
+        <w:rPr>
+          <w:b/>
+          <w:i/>
+          <w:sz w:val="24"/>
+          <w:szCs w:val="24"/>
+        </w:rPr>
+        <w:t>Optionally</w:t>
+      </w:r>
+      <w:r>
+        <w:rPr>
+          <w:sz w:val="24"/>
+          <w:szCs w:val="24"/>
+        </w:rPr>
+        <w:t>, you can t</w:t>
+      </w:r>
+      <w:r>
+        <w:rPr>
+          <w:sz w:val="24"/>
+          <w:szCs w:val="24"/>
+        </w:rPr>
+        <w:t>est</w:t>
+      </w:r>
+      <w:r>
+        <w:rPr>
+          <w:sz w:val="24"/>
+          <w:szCs w:val="24"/>
+        </w:rPr>
+        <w:t xml:space="preserve"> the MySQL Connector/ODBC Data Source.</w:t>
+      </w:r>
+    </w:p>
+    <w:p>
+      <w:pPr>
+        <w:jc w:val="both"/>
+        <w:rPr>
+          <w:sz w:val="24"/>
+          <w:szCs w:val="24"/>
+        </w:rPr>
+      </w:pPr>
+      <w:r>
+        <w:rPr>
+          <w:sz w:val="24"/>
+          <w:szCs w:val="24"/>
+        </w:rPr>
+        <w:t>T</w:t>
+      </w:r>
+      <w:r>
+        <w:rPr>
+          <w:sz w:val="24"/>
+          <w:szCs w:val="24"/>
+        </w:rPr>
+        <w:t xml:space="preserve">est </w:t>
+      </w:r>
+      <w:r>
+        <w:rPr>
+          <w:b/>
+          <w:sz w:val="24"/>
+          <w:szCs w:val="24"/>
+        </w:rPr>
+        <w:t>AutoReportsMultiple.bat</w:t>
+      </w:r>
+      <w:r>
+        <w:rPr>
+          <w:b/>
+          <w:sz w:val="24"/>
+          <w:szCs w:val="24"/>
+        </w:rPr>
+        <w:t xml:space="preserve">. </w:t>
+      </w:r>
+      <w:r>
+        <w:rPr>
+          <w:sz w:val="24"/>
+          <w:szCs w:val="24"/>
+        </w:rPr>
+        <w:t>Example</w:t>
+      </w:r>
+      <w:r>
+        <w:rPr>
+          <w:sz w:val="24"/>
+          <w:szCs w:val="24"/>
+        </w:rPr>
+        <w:t>:</w:t>
+      </w:r>
+    </w:p>
+    <w:p>
+      <w:pPr>
+        <w:jc w:val="both"/>
+        <w:rPr>
+          <w:sz w:val="24"/>
+          <w:szCs w:val="24"/>
+        </w:rPr>
+      </w:pPr>
+      <w:r>
+        <w:rPr>
+          <w:sz w:val="24"/>
+          <w:szCs w:val="24"/>
+          <w:lang w:val="es-ES"/>
+        </w:rPr>
+        <w:t xml:space="preserve">C:\sakaitools&gt;AutoReportsMultiple.bat </w:t>
+      </w:r>
+      <w:r>
+        <w:rPr>
+          <w:sz w:val="24"/>
+          <w:szCs w:val="24"/>
+          <w:lang w:val="es-ES"/>
+        </w:rPr>
+        <w:t>your_mail</w:t>
+      </w:r>
+      <w:r>
+        <w:rPr>
+          <w:sz w:val="24"/>
+          <w:szCs w:val="24"/>
+          <w:lang w:val="es-ES"/>
+        </w:rPr>
+        <w:t>@</w:t>
+      </w:r>
+      <w:r>
+        <w:rPr>
+          <w:sz w:val="24"/>
+          <w:szCs w:val="24"/>
+          <w:lang w:val="es-ES"/>
+        </w:rPr>
+        <w:t>some_server.com</w:t>
+      </w:r>
+      <w:r>
+        <w:rPr>
+          <w:sz w:val="24"/>
+          <w:szCs w:val="24"/>
+          <w:lang w:val="es-ES"/>
+        </w:rPr>
+        <w:t xml:space="preserve"> </w:t>
+      </w:r>
+      <w:r>
+        <w:rPr>
+          <w:sz w:val="24"/>
+          <w:szCs w:val="24"/>
+          <w:lang w:val="es-ES"/>
+        </w:rPr>
+        <w:t>CS435DE/-/MAR/2013 CS465DE/-/MAR/2013</w:t>
+      </w:r>
+    </w:p>
+    <w:p>
+      <w:pPr>
+        <w:jc w:val="both"/>
+        <w:rPr>
+          <w:sz w:val="24"/>
+          <w:szCs w:val="24"/>
+        </w:rPr>
+      </w:pPr>
+      <w:r>
+        <w:rPr>
+          <w:sz w:val="24"/>
+          <w:szCs w:val="24"/>
+        </w:rPr>
+        <w:t>Put as many courses as you want and you know exist in Sakai</w:t>
+      </w:r>
+      <w:r>
+        <w:rPr>
+          <w:sz w:val="24"/>
+          <w:szCs w:val="24"/>
+        </w:rPr>
+        <w:t>, but take into account that the first parameter has to be your mail</w:t>
+      </w:r>
+      <w:r>
+        <w:rPr>
+          <w:sz w:val="24"/>
+          <w:szCs w:val="24"/>
+        </w:rPr>
+        <w:t>.</w:t>
+      </w:r>
+      <w:r>
+        <w:rPr>
+          <w:sz w:val="24"/>
+          <w:szCs w:val="24"/>
+        </w:rPr>
+        <w:t xml:space="preserve"> You should be getting an email</w:t>
+      </w:r>
+      <w:r>
+        <w:rPr>
+          <w:sz w:val="24"/>
+          <w:szCs w:val="24"/>
+        </w:rPr>
+        <w:t xml:space="preserve"> with all the reports specified</w:t>
+      </w:r>
+      <w:r>
+        <w:rPr>
+          <w:sz w:val="24"/>
+          <w:szCs w:val="24"/>
+        </w:rPr>
+        <w:t xml:space="preserve"> after that command.</w:t>
+      </w:r>
+      <w:r>
+        <w:rPr>
+          <w:sz w:val="24"/>
+          <w:szCs w:val="24"/>
+        </w:rPr>
+        <w:t xml:space="preserve"> Note: In the command line, replace any blank spaces in the course name with slashes.</w:t>
+      </w:r>
+    </w:p>
+    <w:p>
+      <w:pPr>
+        <w:rPr>
+          <w:sz w:val="24"/>
+          <w:szCs w:val="24"/>
+        </w:rPr>
+      </w:pPr>
+    </w:p>
+    <w:p>
+      <w:pPr>
+        <w:rPr>
+          <w:b/>
+          <w:sz w:val="24"/>
+          <w:szCs w:val="24"/>
+        </w:rPr>
+      </w:pPr>
+      <w:r>
+        <w:rPr>
+          <w:b/>
+          <w:sz w:val="24"/>
+          <w:szCs w:val="24"/>
+        </w:rPr>
+        <w:t>Step 8</w:t>
+      </w:r>
+    </w:p>
+    <w:p>
+      <w:pPr>
+        <w:jc w:val="both"/>
+        <w:rPr>
+          <w:b/>
+          <w:i/>
+          <w:sz w:val="24"/>
+          <w:szCs w:val="24"/>
+        </w:rPr>
+      </w:pPr>
+      <w:r>
+        <w:rPr>
+          <w:sz w:val="24"/>
+          <w:szCs w:val="24"/>
+        </w:rPr>
+        <w:t xml:space="preserve">Go to </w:t>
+      </w:r>
+      <w:r>
+        <w:rPr>
+          <w:b/>
+          <w:i/>
+          <w:sz w:val="24"/>
+          <w:szCs w:val="24"/>
+        </w:rPr>
+        <w:t>c:\sakaitools\</w:t>
+      </w:r>
+      <w:proofErr w:type="gramStart"/>
+      <w:r>
+        <w:rPr>
+          <w:b/>
+          <w:i/>
+          <w:sz w:val="24"/>
+          <w:szCs w:val="24"/>
+        </w:rPr>
+        <w:t>XMLRPCRemoteReport</w:t>
+      </w:r>
+      <w:r>
+        <w:rPr>
+          <w:sz w:val="24"/>
+          <w:szCs w:val="24"/>
+        </w:rPr>
+        <w:t xml:space="preserve">  directory</w:t>
+      </w:r>
+      <w:proofErr w:type="gramEnd"/>
+      <w:r>
+        <w:rPr>
+          <w:sz w:val="24"/>
+          <w:szCs w:val="24"/>
+        </w:rPr>
+        <w:t xml:space="preserve"> and execute:</w:t>
+      </w:r>
+    </w:p>
+    <w:p>
+      <w:pPr>
+        <w:jc w:val="both"/>
+        <w:rPr>
+          <w:b/>
+          <w:i/>
+          <w:sz w:val="24"/>
+          <w:szCs w:val="24"/>
+        </w:rPr>
+      </w:pPr>
+      <w:r>
+        <w:rPr>
+          <w:b/>
+          <w:i/>
+          <w:sz w:val="24"/>
+          <w:szCs w:val="24"/>
+        </w:rPr>
+        <w:t>startRPCserver.bat</w:t>
+      </w:r>
+    </w:p>
+    <w:p>
+      <w:pPr>
+        <w:jc w:val="both"/>
+        <w:rPr>
+          <w:sz w:val="24"/>
+          <w:szCs w:val="24"/>
+        </w:rPr>
+      </w:pPr>
+      <w:r>
+        <w:rPr>
+          <w:sz w:val="24"/>
+          <w:szCs w:val="24"/>
+        </w:rPr>
+        <w:t>You should see something like this:</w:t>
+      </w:r>
+    </w:p>
+    <w:p>
+      <w:pPr>
+        <w:spacing w:after="0" w:line="240" w:lineRule="auto"/>
+        <w:jc w:val="both"/>
+        <w:rPr>
+          <w:rFonts w:ascii="Simplified Arabic Fixed" w:hAnsi="Simplified Arabic Fixed" w:cs="Simplified Arabic Fixed"/>
+          <w:sz w:val="22"/>
+          <w:szCs w:val="22"/>
+        </w:rPr>
+      </w:pPr>
+    </w:p>
+    <w:p>
+      <w:pPr>
+        <w:spacing w:after="0" w:line="240" w:lineRule="auto"/>
+        <w:jc w:val="both"/>
+        <w:rPr>
+          <w:rFonts w:ascii="Simplified Arabic Fixed" w:hAnsi="Simplified Arabic Fixed" w:cs="Simplified Arabic Fixed"/>
+          <w:sz w:val="22"/>
+          <w:szCs w:val="22"/>
+        </w:rPr>
+      </w:pPr>
+      <w:r>
+        <w:rPr>
+          <w:rFonts w:ascii="Simplified Arabic Fixed" w:hAnsi="Simplified Arabic Fixed" w:cs="Simplified Arabic Fixed"/>
+          <w:sz w:val="22"/>
+          <w:szCs w:val="22"/>
+        </w:rPr>
+        <w:t>Attempting to start XML-RPC Server for Remote Report Application.......</w:t>
+      </w:r>
+    </w:p>
+    <w:p>
+      <w:pPr>
+        <w:spacing w:after="0" w:line="240" w:lineRule="auto"/>
+        <w:jc w:val="both"/>
+        <w:rPr>
+          <w:rFonts w:ascii="Simplified Arabic Fixed" w:hAnsi="Simplified Arabic Fixed" w:cs="Simplified Arabic Fixed"/>
+          <w:sz w:val="22"/>
+          <w:szCs w:val="22"/>
+        </w:rPr>
+      </w:pPr>
+      <w:r>
+        <w:rPr>
+          <w:rFonts w:ascii="Simplified Arabic Fixed" w:hAnsi="Simplified Arabic Fixed" w:cs="Simplified Arabic Fixed"/>
+          <w:sz w:val="22"/>
+          <w:szCs w:val="22"/>
+        </w:rPr>
+        <w:t>Started successfully.</w:t>
+      </w:r>
+    </w:p>
+    <w:p>
+      <w:pPr>
+        <w:spacing w:after="0" w:line="240" w:lineRule="auto"/>
+        <w:jc w:val="both"/>
+        <w:rPr>
+          <w:rFonts w:ascii="Simplified Arabic Fixed" w:hAnsi="Simplified Arabic Fixed" w:cs="Simplified Arabic Fixed"/>
+          <w:sz w:val="22"/>
+          <w:szCs w:val="22"/>
+        </w:rPr>
+      </w:pPr>
+      <w:r>
+        <w:rPr>
+          <w:rFonts w:ascii="Simplified Arabic Fixed" w:hAnsi="Simplified Arabic Fixed" w:cs="Simplified Arabic Fixed"/>
+          <w:sz w:val="22"/>
+          <w:szCs w:val="22"/>
+        </w:rPr>
+        <w:t>Accepting requests. (Halt program to stop.)</w:t>
+      </w:r>
+    </w:p>
+    <w:p>
+      <w:pPr>
+        <w:jc w:val="both"/>
+        <w:rPr>
+          <w:sz w:val="24"/>
+          <w:szCs w:val="24"/>
+        </w:rPr>
+      </w:pPr>
+    </w:p>
+    <w:p>
+      <w:pPr>
+        <w:jc w:val="both"/>
+        <w:rPr>
+          <w:b/>
+          <w:i/>
+          <w:sz w:val="24"/>
+          <w:szCs w:val="24"/>
+        </w:rPr>
+      </w:pPr>
+      <w:r>
+        <w:rPr>
+          <w:sz w:val="24"/>
+          <w:szCs w:val="24"/>
+        </w:rPr>
+        <w:t xml:space="preserve">By default, it is configured to use the port 8085. If there is any other service running on this port, then edit the batch file </w:t>
+      </w:r>
+      <w:r>
+        <w:rPr>
+          <w:b/>
+          <w:i/>
+          <w:sz w:val="24"/>
+          <w:szCs w:val="24"/>
+        </w:rPr>
+        <w:t>startRPCserver.bat</w:t>
+      </w:r>
+      <w:r>
+        <w:rPr>
+          <w:b/>
+          <w:i/>
+          <w:sz w:val="24"/>
+          <w:szCs w:val="24"/>
+        </w:rPr>
+        <w:t xml:space="preserve"> </w:t>
+      </w:r>
+      <w:r>
+        <w:rPr>
+          <w:sz w:val="24"/>
+          <w:szCs w:val="24"/>
+        </w:rPr>
+        <w:t>and choose another one.</w:t>
+      </w:r>
+    </w:p>
+    <w:p>
+      <w:pPr>
+        <w:jc w:val="both"/>
+        <w:rPr>
+          <w:sz w:val="24"/>
+          <w:szCs w:val="24"/>
+        </w:rPr>
+      </w:pPr>
+      <w:r>
+        <w:rPr>
+          <w:sz w:val="24"/>
+          <w:szCs w:val="24"/>
+        </w:rPr>
+        <w:t>Make sure this service always run. It should be in the “Startup” programs group.</w:t>
+      </w:r>
+    </w:p>
+    <w:p>
+      <w:pPr>
+        <w:rPr>
+          <w:sz w:val="24"/>
+          <w:szCs w:val="24"/>
+        </w:rPr>
+      </w:pPr>
+    </w:p>
+    <w:p>
+      <w:pPr>
+        <w:rPr>
+          <w:sz w:val="24"/>
+          <w:szCs w:val="24"/>
+        </w:rPr>
+      </w:pPr>
+      <w:r>
+        <w:rPr>
+          <w:b/>
+          <w:sz w:val="24"/>
+          <w:szCs w:val="24"/>
+        </w:rPr>
+        <w:t>Step 9</w:t>
+      </w:r>
+    </w:p>
+    <w:p>
+      <w:pPr>
+        <w:jc w:val="both"/>
+        <w:rPr>
+          <w:sz w:val="24"/>
+          <w:szCs w:val="24"/>
+        </w:rPr>
+      </w:pPr>
+      <w:r>
+        <w:rPr>
+          <w:sz w:val="24"/>
+          <w:szCs w:val="24"/>
+        </w:rPr>
+        <w:t xml:space="preserve">Finally, check that the </w:t>
+      </w:r>
+      <w:r>
+        <w:rPr>
+          <w:b/>
+          <w:i/>
+          <w:sz w:val="24"/>
+          <w:szCs w:val="24"/>
+        </w:rPr>
+        <w:t>mum-tools/</w:t>
+      </w:r>
+      <w:r>
+        <w:rPr>
+          <w:b/>
+          <w:i/>
+          <w:sz w:val="24"/>
+          <w:szCs w:val="24"/>
+        </w:rPr>
+        <w:t>remote-report-</w:t>
+      </w:r>
+      <w:proofErr w:type="spellStart"/>
+      <w:r>
+        <w:rPr>
+          <w:b/>
+          <w:i/>
+          <w:sz w:val="24"/>
+          <w:szCs w:val="24"/>
+        </w:rPr>
+        <w:t>multi.jsp</w:t>
+      </w:r>
+      <w:proofErr w:type="spellEnd"/>
+      <w:r>
+        <w:rPr>
+          <w:b/>
+          <w:i/>
+          <w:sz w:val="24"/>
+          <w:szCs w:val="24"/>
+        </w:rPr>
+        <w:t xml:space="preserve"> </w:t>
+      </w:r>
+      <w:r>
+        <w:rPr>
+          <w:sz w:val="24"/>
+          <w:szCs w:val="24"/>
+        </w:rPr>
+        <w:t>page compile and work properly. You should see something like this:</w:t>
+      </w:r>
+      <w:bookmarkStart w:id="0" w:name="_GoBack"/>
+      <w:bookmarkEnd w:id="0"/>
+    </w:p>
+    <w:p>
+      <w:pPr>
+        <w:jc w:val="both"/>
+        <w:rPr>
+          <w:sz w:val="24"/>
+          <w:szCs w:val="24"/>
+        </w:rPr>
+      </w:pPr>
+      <w:r>
+        <w:rPr>
+          <w:noProof/>
           <w:sz w:val="24"/>
           <w:szCs w:val="24"/>
         </w:rPr>
         <w:lastRenderedPageBreak/>
-        <w:t>Step 6</w:t>
-      </w:r>
-    </w:p>
-    <w:p>
-      <w:pPr>
-        <w:jc w:val="both"/>
-        <w:rPr>
-          <w:sz w:val="24"/>
-          <w:szCs w:val="24"/>
-        </w:rPr>
-      </w:pPr>
-      <w:r>
-        <w:rPr>
-          <w:sz w:val="24"/>
-          <w:szCs w:val="24"/>
-        </w:rPr>
-        <w:t>Test</w:t>
-      </w:r>
-      <w:r>
-        <w:rPr>
-          <w:sz w:val="24"/>
-          <w:szCs w:val="24"/>
-        </w:rPr>
-        <w:t xml:space="preserve"> MySQL Connector/ODBC Data Source.</w:t>
-      </w:r>
-    </w:p>
-    <w:p>
-      <w:pPr>
-        <w:jc w:val="both"/>
-        <w:rPr>
-          <w:sz w:val="24"/>
-          <w:szCs w:val="24"/>
-        </w:rPr>
-      </w:pPr>
-      <w:r>
-        <w:rPr>
-          <w:sz w:val="24"/>
-          <w:szCs w:val="24"/>
-        </w:rPr>
-        <w:t xml:space="preserve">Then test </w:t>
-      </w:r>
-      <w:r>
-        <w:rPr>
-          <w:b/>
-          <w:sz w:val="24"/>
-          <w:szCs w:val="24"/>
-        </w:rPr>
-        <w:t>AutoReportsMultiple.bat</w:t>
-      </w:r>
-      <w:r>
-        <w:rPr>
-          <w:sz w:val="24"/>
-          <w:szCs w:val="24"/>
-        </w:rPr>
-        <w:t xml:space="preserve"> in this way:</w:t>
-      </w:r>
-    </w:p>
-    <w:p>
-      <w:pPr>
-        <w:jc w:val="both"/>
-        <w:rPr>
-          <w:sz w:val="24"/>
-          <w:szCs w:val="24"/>
-        </w:rPr>
-      </w:pPr>
-      <w:r>
-        <w:rPr>
-          <w:sz w:val="24"/>
-          <w:szCs w:val="24"/>
-          <w:lang w:val="es-ES"/>
-        </w:rPr>
-        <w:t xml:space="preserve">C:\sakaitools&gt;AutoReportsMultiple.bat </w:t>
-      </w:r>
-      <w:r>
-        <w:rPr>
-          <w:sz w:val="24"/>
-          <w:szCs w:val="24"/>
-          <w:lang w:val="es-ES"/>
-        </w:rPr>
-        <w:t>your_mail</w:t>
-      </w:r>
-      <w:r>
-        <w:rPr>
-          <w:sz w:val="24"/>
-          <w:szCs w:val="24"/>
-          <w:lang w:val="es-ES"/>
-        </w:rPr>
-        <w:t>@</w:t>
-      </w:r>
-      <w:r>
-        <w:rPr>
-          <w:sz w:val="24"/>
-          <w:szCs w:val="24"/>
-          <w:lang w:val="es-ES"/>
-        </w:rPr>
-        <w:t>some_server.com</w:t>
-      </w:r>
-      <w:r>
-        <w:rPr>
-          <w:sz w:val="24"/>
-          <w:szCs w:val="24"/>
-          <w:lang w:val="es-ES"/>
-        </w:rPr>
-        <w:t xml:space="preserve"> </w:t>
-      </w:r>
-      <w:r>
-        <w:rPr>
-          <w:sz w:val="24"/>
-          <w:szCs w:val="24"/>
-          <w:lang w:val="es-ES"/>
-        </w:rPr>
-        <w:t>COURSE-SITE-12345 COURSE-SITE-67890</w:t>
-      </w:r>
-    </w:p>
-    <w:p>
-      <w:pPr>
-        <w:jc w:val="both"/>
-        <w:rPr>
-          <w:sz w:val="24"/>
-          <w:szCs w:val="24"/>
-        </w:rPr>
-      </w:pPr>
-      <w:r>
-        <w:rPr>
-          <w:sz w:val="24"/>
-          <w:szCs w:val="24"/>
-        </w:rPr>
-        <w:t xml:space="preserve">Put as many courses as you want and you know </w:t>
-      </w:r>
-      <w:r>
-        <w:rPr>
-          <w:sz w:val="24"/>
-          <w:szCs w:val="24"/>
-        </w:rPr>
-        <w:t>are valid Sakai site names</w:t>
-      </w:r>
-      <w:r>
-        <w:rPr>
-          <w:sz w:val="24"/>
-          <w:szCs w:val="24"/>
-        </w:rPr>
-        <w:t>, but take into account that the first parameter has to be your mail</w:t>
-      </w:r>
-      <w:r>
-        <w:rPr>
-          <w:sz w:val="24"/>
-          <w:szCs w:val="24"/>
-        </w:rPr>
-        <w:t>.</w:t>
-      </w:r>
-      <w:r>
-        <w:rPr>
-          <w:sz w:val="24"/>
-          <w:szCs w:val="24"/>
-        </w:rPr>
-        <w:t xml:space="preserve"> </w:t>
-      </w:r>
-      <w:r>
-        <w:rPr>
-          <w:sz w:val="24"/>
-          <w:szCs w:val="24"/>
-        </w:rPr>
-        <w:t xml:space="preserve">If you have any spaces in the course name, you must replace them with slash ‘/’. </w:t>
-      </w:r>
-      <w:r>
-        <w:rPr>
-          <w:sz w:val="24"/>
-          <w:szCs w:val="24"/>
-        </w:rPr>
-        <w:t xml:space="preserve">You should </w:t>
-      </w:r>
-      <w:r>
-        <w:rPr>
-          <w:sz w:val="24"/>
-          <w:szCs w:val="24"/>
-        </w:rPr>
-        <w:t>get</w:t>
-      </w:r>
-      <w:r>
-        <w:rPr>
-          <w:sz w:val="24"/>
-          <w:szCs w:val="24"/>
-        </w:rPr>
-        <w:t xml:space="preserve"> an email</w:t>
-      </w:r>
-      <w:r>
-        <w:rPr>
-          <w:sz w:val="24"/>
-          <w:szCs w:val="24"/>
-        </w:rPr>
-        <w:t xml:space="preserve"> with all the reports specified</w:t>
-      </w:r>
-      <w:r>
-        <w:rPr>
-          <w:sz w:val="24"/>
-          <w:szCs w:val="24"/>
-        </w:rPr>
-        <w:t>.</w:t>
-      </w:r>
-    </w:p>
-    <w:p>
-      <w:pPr>
-        <w:jc w:val="both"/>
-        <w:rPr>
-          <w:sz w:val="24"/>
-          <w:szCs w:val="24"/>
-        </w:rPr>
-      </w:pPr>
-    </w:p>
-    <w:p>
-      <w:pPr>
-        <w:rPr>
-          <w:sz w:val="24"/>
-          <w:szCs w:val="24"/>
-        </w:rPr>
-      </w:pPr>
-      <w:r>
-        <w:rPr>
-          <w:sz w:val="24"/>
-          <w:szCs w:val="24"/>
-        </w:rPr>
-        <w:br w:type="page"/>
-      </w:r>
-    </w:p>
-    <w:p>
-      <w:pPr>
-        <w:rPr>
-          <w:b/>
-          <w:sz w:val="24"/>
-          <w:szCs w:val="24"/>
-        </w:rPr>
-      </w:pPr>
-      <w:r>
-        <w:rPr>
-          <w:b/>
-          <w:sz w:val="24"/>
-          <w:szCs w:val="24"/>
-        </w:rPr>
-        <w:lastRenderedPageBreak/>
-        <w:t>Step 7</w:t>
-      </w:r>
-    </w:p>
-    <w:p>
-      <w:pPr>
-        <w:jc w:val="both"/>
-        <w:rPr>
-          <w:sz w:val="24"/>
-          <w:szCs w:val="24"/>
-        </w:rPr>
-      </w:pPr>
-      <w:r>
-        <w:rPr>
-          <w:sz w:val="24"/>
-          <w:szCs w:val="24"/>
-        </w:rPr>
-        <w:t xml:space="preserve">Finally, check that </w:t>
-      </w:r>
-      <w:r>
-        <w:rPr>
-          <w:b/>
-          <w:i/>
-          <w:sz w:val="24"/>
-          <w:szCs w:val="24"/>
-        </w:rPr>
-        <w:t>remote-report-</w:t>
-      </w:r>
-      <w:proofErr w:type="spellStart"/>
-      <w:r>
-        <w:rPr>
-          <w:b/>
-          <w:i/>
-          <w:sz w:val="24"/>
-          <w:szCs w:val="24"/>
-        </w:rPr>
-        <w:t>multi.jsp</w:t>
-      </w:r>
-      <w:proofErr w:type="spellEnd"/>
-      <w:r>
-        <w:rPr>
-          <w:b/>
-          <w:i/>
-          <w:sz w:val="24"/>
-          <w:szCs w:val="24"/>
-        </w:rPr>
-        <w:t xml:space="preserve"> </w:t>
-      </w:r>
-      <w:r>
-        <w:rPr>
-          <w:sz w:val="24"/>
-          <w:szCs w:val="24"/>
-        </w:rPr>
-        <w:t>page compile</w:t>
-      </w:r>
-      <w:r>
-        <w:rPr>
-          <w:sz w:val="24"/>
-          <w:szCs w:val="24"/>
-        </w:rPr>
-        <w:t>s</w:t>
-      </w:r>
-      <w:r>
-        <w:rPr>
-          <w:sz w:val="24"/>
-          <w:szCs w:val="24"/>
-        </w:rPr>
-        <w:t xml:space="preserve"> and work</w:t>
-      </w:r>
-      <w:r>
-        <w:rPr>
-          <w:sz w:val="24"/>
-          <w:szCs w:val="24"/>
-        </w:rPr>
-        <w:t>s</w:t>
-      </w:r>
-      <w:r>
-        <w:rPr>
-          <w:sz w:val="24"/>
-          <w:szCs w:val="24"/>
-        </w:rPr>
-        <w:t xml:space="preserve"> properly. You should see something like this:</w:t>
-      </w:r>
-    </w:p>
-    <w:p>
-      <w:pPr>
-        <w:jc w:val="both"/>
-        <w:rPr>
-          <w:sz w:val="24"/>
-          <w:szCs w:val="24"/>
-        </w:rPr>
-      </w:pPr>
-    </w:p>
-    <w:p>
-      <w:pPr>
-        <w:jc w:val="both"/>
-        <w:rPr>
-          <w:sz w:val="24"/>
-          <w:szCs w:val="24"/>
-        </w:rPr>
-      </w:pPr>
-      <w:r>
-        <w:rPr>
-          <w:noProof/>
-          <w:sz w:val="24"/>
-          <w:szCs w:val="24"/>
-        </w:rPr>
         <w:drawing>
           <wp:inline distT="0" distB="0" distL="0" distR="0">
-            <wp:extent cx="5943600" cy="3943350"/>
-            <wp:effectExtent l="0" t="0" r="0" b="0"/>
-            <wp:docPr id="5" name="Picture 5"/>
+            <wp:extent cx="5934075" cy="4105275"/>
+            <wp:effectExtent l="0" t="0" r="9525" b="9525"/>
+            <wp:docPr id="4" name="Picture 4"/>
             <wp:cNvGraphicFramePr>
               <a:graphicFrameLocks xmlns:a="http://schemas.openxmlformats.org/drawingml/2006/main" noChangeAspect="1"/>
             </wp:cNvGraphicFramePr>
@@ -3881,7 +3935,7 @@
                     </pic:cNvPicPr>
                   </pic:nvPicPr>
                   <pic:blipFill>
-                    <a:blip r:embed="rId11">
+                    <a:blip r:embed="rId12">
                       <a:extLst>
                         <a:ext uri="{28A0092B-C50C-407E-A947-70E740481C1C}">
                           <a14:useLocalDpi xmlns:a14="http://schemas.microsoft.com/office/drawing/2010/main" val="0"/>
@@ -3896,7 +3950,7 @@
                   <pic:spPr bwMode="auto">
                     <a:xfrm>
                       <a:off x="0" y="0"/>
-                      <a:ext cx="5943600" cy="3943350"/>
+                      <a:ext cx="5934075" cy="4105275"/>
                     </a:xfrm>
                     <a:prstGeom prst="rect">
                       <a:avLst/>
@@ -3931,256 +3985,6 @@
         </w:rPr>
       </w:pPr>
     </w:p>
-    <w:p>
-      <w:pPr>
-        <w:jc w:val="both"/>
-        <w:rPr>
-          <w:sz w:val="24"/>
-          <w:szCs w:val="24"/>
-        </w:rPr>
-      </w:pPr>
-      <w:r>
-        <w:rPr>
-          <w:sz w:val="24"/>
-          <w:szCs w:val="24"/>
-        </w:rPr>
-        <w:t>You can always embed this code in your own web pages as long as these pages link to each other in the code:</w:t>
-      </w:r>
-    </w:p>
-    <w:p>
-      <w:pPr>
-        <w:jc w:val="both"/>
-        <w:rPr>
-          <w:b/>
-          <w:sz w:val="24"/>
-          <w:szCs w:val="24"/>
-        </w:rPr>
-      </w:pPr>
-      <w:r>
-        <w:rPr>
-          <w:sz w:val="24"/>
-          <w:szCs w:val="24"/>
-        </w:rPr>
-        <w:t xml:space="preserve">For </w:t>
-      </w:r>
-      <w:r>
-        <w:rPr>
-          <w:b/>
-          <w:sz w:val="24"/>
-          <w:szCs w:val="24"/>
-        </w:rPr>
-        <w:t>remote-report-</w:t>
-      </w:r>
-      <w:proofErr w:type="spellStart"/>
-      <w:r>
-        <w:rPr>
-          <w:b/>
-          <w:sz w:val="24"/>
-          <w:szCs w:val="24"/>
-        </w:rPr>
-        <w:t>multi.jsp</w:t>
-      </w:r>
-      <w:proofErr w:type="spellEnd"/>
-      <w:r>
-        <w:rPr>
-          <w:b/>
-          <w:sz w:val="24"/>
-          <w:szCs w:val="24"/>
-        </w:rPr>
-        <w:t>:</w:t>
-      </w:r>
-    </w:p>
-    <w:p>
-      <w:pPr>
-        <w:jc w:val="both"/>
-        <w:rPr>
-          <w:sz w:val="18"/>
-          <w:szCs w:val="18"/>
-        </w:rPr>
-      </w:pPr>
-      <w:r>
-        <w:rPr>
-          <w:sz w:val="18"/>
-          <w:szCs w:val="18"/>
-        </w:rPr>
-        <w:t>&lt;form name="</w:t>
-      </w:r>
-      <w:proofErr w:type="spellStart"/>
-      <w:r>
-        <w:rPr>
-          <w:sz w:val="18"/>
-          <w:szCs w:val="18"/>
-        </w:rPr>
-        <w:t>rrForm</w:t>
-      </w:r>
-      <w:proofErr w:type="spellEnd"/>
-      <w:r>
-        <w:rPr>
-          <w:sz w:val="18"/>
-          <w:szCs w:val="18"/>
-        </w:rPr>
-        <w:t>" method="post" action="remote-report-exec-</w:t>
-      </w:r>
-      <w:proofErr w:type="spellStart"/>
-      <w:r>
-        <w:rPr>
-          <w:sz w:val="18"/>
-          <w:szCs w:val="18"/>
-        </w:rPr>
-        <w:t>multi.jsp</w:t>
-      </w:r>
-      <w:proofErr w:type="spellEnd"/>
-      <w:r>
-        <w:rPr>
-          <w:sz w:val="18"/>
-          <w:szCs w:val="18"/>
-        </w:rPr>
-        <w:t xml:space="preserve">" </w:t>
-      </w:r>
-      <w:proofErr w:type="spellStart"/>
-      <w:r>
-        <w:rPr>
-          <w:sz w:val="18"/>
-          <w:szCs w:val="18"/>
-        </w:rPr>
-        <w:t>onsubmit</w:t>
-      </w:r>
-      <w:proofErr w:type="spellEnd"/>
-      <w:r>
-        <w:rPr>
-          <w:sz w:val="18"/>
-          <w:szCs w:val="18"/>
-        </w:rPr>
-        <w:t xml:space="preserve">="return </w:t>
-      </w:r>
-      <w:proofErr w:type="spellStart"/>
-      <w:proofErr w:type="gramStart"/>
-      <w:r>
-        <w:rPr>
-          <w:sz w:val="18"/>
-          <w:szCs w:val="18"/>
-        </w:rPr>
-        <w:t>validateForm</w:t>
-      </w:r>
-      <w:proofErr w:type="spellEnd"/>
-      <w:r>
-        <w:rPr>
-          <w:sz w:val="18"/>
-          <w:szCs w:val="18"/>
-        </w:rPr>
-        <w:t>(</w:t>
-      </w:r>
-      <w:proofErr w:type="gramEnd"/>
-      <w:r>
-        <w:rPr>
-          <w:sz w:val="18"/>
-          <w:szCs w:val="18"/>
-        </w:rPr>
-        <w:t>);"&gt;</w:t>
-      </w:r>
-    </w:p>
-    <w:p>
-      <w:pPr>
-        <w:jc w:val="both"/>
-        <w:rPr>
-          <w:sz w:val="24"/>
-          <w:szCs w:val="24"/>
-        </w:rPr>
-      </w:pPr>
-      <w:r>
-        <w:rPr>
-          <w:sz w:val="24"/>
-          <w:szCs w:val="24"/>
-        </w:rPr>
-        <w:t xml:space="preserve">For </w:t>
-      </w:r>
-      <w:r>
-        <w:rPr>
-          <w:b/>
-          <w:sz w:val="24"/>
-          <w:szCs w:val="24"/>
-        </w:rPr>
-        <w:t>remote-report-exec-</w:t>
-      </w:r>
-      <w:proofErr w:type="spellStart"/>
-      <w:r>
-        <w:rPr>
-          <w:b/>
-          <w:sz w:val="24"/>
-          <w:szCs w:val="24"/>
-        </w:rPr>
-        <w:t>multi.jsp</w:t>
-      </w:r>
-      <w:proofErr w:type="spellEnd"/>
-      <w:r>
-        <w:rPr>
-          <w:sz w:val="24"/>
-          <w:szCs w:val="24"/>
-        </w:rPr>
-        <w:t>:</w:t>
-      </w:r>
-    </w:p>
-    <w:p>
-      <w:pPr>
-        <w:jc w:val="both"/>
-        <w:rPr>
-          <w:sz w:val="18"/>
-          <w:szCs w:val="18"/>
-        </w:rPr>
-      </w:pPr>
-      <w:proofErr w:type="spellStart"/>
-      <w:proofErr w:type="gramStart"/>
-      <w:r>
-        <w:rPr>
-          <w:sz w:val="18"/>
-          <w:szCs w:val="18"/>
-        </w:rPr>
-        <w:t>response.sendRedirect</w:t>
-      </w:r>
-      <w:proofErr w:type="spellEnd"/>
-      <w:r>
-        <w:rPr>
-          <w:sz w:val="18"/>
-          <w:szCs w:val="18"/>
-        </w:rPr>
-        <w:t>(</w:t>
-      </w:r>
-      <w:proofErr w:type="gramEnd"/>
-      <w:r>
-        <w:rPr>
-          <w:sz w:val="18"/>
-          <w:szCs w:val="18"/>
-        </w:rPr>
-        <w:t>"remote-report-</w:t>
-      </w:r>
-      <w:proofErr w:type="spellStart"/>
-      <w:r>
-        <w:rPr>
-          <w:sz w:val="18"/>
-          <w:szCs w:val="18"/>
-        </w:rPr>
-        <w:t>multi.jsp</w:t>
-      </w:r>
-      <w:proofErr w:type="spellEnd"/>
-      <w:r>
-        <w:rPr>
-          <w:sz w:val="18"/>
-          <w:szCs w:val="18"/>
-        </w:rPr>
-        <w:t>");</w:t>
-      </w:r>
-    </w:p>
-    <w:p>
-      <w:pPr>
-        <w:jc w:val="both"/>
-        <w:rPr>
-          <w:sz w:val="18"/>
-          <w:szCs w:val="18"/>
-        </w:rPr>
-      </w:pPr>
-      <w:bookmarkStart w:id="0" w:name="_GoBack"/>
-      <w:bookmarkEnd w:id="0"/>
-    </w:p>
     <w:sectPr>
       <w:pgSz w:w="12240" w:h="15840"/>
       <w:pgMar w:top="1440" w:right="1440" w:bottom="1440" w:left="1440" w:header="720" w:footer="720" w:gutter="0"/>
@@ -4244,9 +4048,9 @@
 <file path=word/numbering.xml><?xml version="1.0" encoding="utf-8"?>
 <w:numbering xmlns:wpc="http://schemas.microsoft.com/office/word/2010/wordprocessingCanvas" xmlns:mc="http://schemas.openxmlformats.org/markup-compatibility/2006" xmlns:o="urn:schemas-microsoft-com:office:office" xmlns:r="http://schemas.openxmlformats.org/officeDocument/2006/relationships" xmlns:m="http://schemas.openxmlformats.org/officeDocument/2006/math" xmlns:v="urn:schemas-microsoft-com:vml" xmlns:wp14="http://schemas.microsoft.com/office/word/2010/wordprocessingDrawing" xmlns:wp="http://schemas.openxmlformats.org/drawingml/2006/wordprocessingDrawing" xmlns:w10="urn:schemas-microsoft-com:office:word" xmlns:w="http://schemas.openxmlformats.org/wordprocessingml/2006/main" xmlns:w14="http://schemas.microsoft.com/office/word/2010/wordml" xmlns:wpg="http://schemas.microsoft.com/office/word/2010/wordprocessingGroup" xmlns:wpi="http://schemas.microsoft.com/office/word/2010/wordprocessingInk" xmlns:wne="http://schemas.microsoft.com/office/word/2006/wordml" xmlns:wps="http://schemas.microsoft.com/office/word/2010/wordprocessingShape" mc:Ignorable="w14 wp14">
   <w:abstractNum w:abstractNumId="0">
-    <w:nsid w:val="247D77D5"/>
+    <w:nsid w:val="17456336"/>
     <w:multiLevelType w:val="hybridMultilevel"/>
-    <w:tmpl w:val="0FBE510C"/>
+    <w:tmpl w:val="9D4E3036"/>
     <w:lvl w:ilvl="0" w:tplc="04090001">
       <w:start w:val="1"/>
       <w:numFmt w:val="bullet"/>
@@ -4357,9 +4161,9 @@
     </w:lvl>
   </w:abstractNum>
   <w:abstractNum w:abstractNumId="1">
-    <w:nsid w:val="2D0B30FA"/>
+    <w:nsid w:val="247D77D5"/>
     <w:multiLevelType w:val="hybridMultilevel"/>
-    <w:tmpl w:val="4E72BB94"/>
+    <w:tmpl w:val="0FBE510C"/>
     <w:lvl w:ilvl="0" w:tplc="04090001">
       <w:start w:val="1"/>
       <w:numFmt w:val="bullet"/>
@@ -4470,9 +4274,9 @@
     </w:lvl>
   </w:abstractNum>
   <w:abstractNum w:abstractNumId="2">
-    <w:nsid w:val="66882BAB"/>
+    <w:nsid w:val="2D0B30FA"/>
     <w:multiLevelType w:val="hybridMultilevel"/>
-    <w:tmpl w:val="1674CAAA"/>
+    <w:tmpl w:val="4E72BB94"/>
     <w:lvl w:ilvl="0" w:tplc="04090001">
       <w:start w:val="1"/>
       <w:numFmt w:val="bullet"/>
@@ -4583,9 +4387,9 @@
     </w:lvl>
   </w:abstractNum>
   <w:abstractNum w:abstractNumId="3">
-    <w:nsid w:val="6E504AE7"/>
+    <w:nsid w:val="66882BAB"/>
     <w:multiLevelType w:val="hybridMultilevel"/>
-    <w:tmpl w:val="AAD8937E"/>
+    <w:tmpl w:val="1674CAAA"/>
     <w:lvl w:ilvl="0" w:tplc="04090001">
       <w:start w:val="1"/>
       <w:numFmt w:val="bullet"/>
@@ -4696,9 +4500,9 @@
     </w:lvl>
   </w:abstractNum>
   <w:abstractNum w:abstractNumId="4">
-    <w:nsid w:val="7BA66E9C"/>
+    <w:nsid w:val="6E504AE7"/>
     <w:multiLevelType w:val="hybridMultilevel"/>
-    <w:tmpl w:val="58F4F0E0"/>
+    <w:tmpl w:val="AAD8937E"/>
     <w:lvl w:ilvl="0" w:tplc="04090001">
       <w:start w:val="1"/>
       <w:numFmt w:val="bullet"/>
@@ -4808,19 +4612,135 @@
       </w:rPr>
     </w:lvl>
   </w:abstractNum>
+  <w:abstractNum w:abstractNumId="5">
+    <w:nsid w:val="7BA66E9C"/>
+    <w:multiLevelType w:val="hybridMultilevel"/>
+    <w:tmpl w:val="58F4F0E0"/>
+    <w:lvl w:ilvl="0" w:tplc="04090001">
+      <w:start w:val="1"/>
+      <w:numFmt w:val="bullet"/>
+      <w:lvlText w:val=""/>
+      <w:lvlJc w:val="left"/>
+      <w:pPr>
+        <w:ind w:left="720" w:hanging="360"/>
+      </w:pPr>
+      <w:rPr>
+        <w:rFonts w:ascii="Symbol" w:hAnsi="Symbol" w:hint="default"/>
+      </w:rPr>
+    </w:lvl>
+    <w:lvl w:ilvl="1" w:tplc="04090003" w:tentative="1">
+      <w:start w:val="1"/>
+      <w:numFmt w:val="bullet"/>
+      <w:lvlText w:val="o"/>
+      <w:lvlJc w:val="left"/>
+      <w:pPr>
+        <w:ind w:left="1440" w:hanging="360"/>
+      </w:pPr>
+      <w:rPr>
+        <w:rFonts w:ascii="Courier New" w:hAnsi="Courier New" w:cs="Courier New" w:hint="default"/>
+      </w:rPr>
+    </w:lvl>
+    <w:lvl w:ilvl="2" w:tplc="04090005" w:tentative="1">
+      <w:start w:val="1"/>
+      <w:numFmt w:val="bullet"/>
+      <w:lvlText w:val=""/>
+      <w:lvlJc w:val="left"/>
+      <w:pPr>
+        <w:ind w:left="2160" w:hanging="360"/>
+      </w:pPr>
+      <w:rPr>
+        <w:rFonts w:ascii="Wingdings" w:hAnsi="Wingdings" w:hint="default"/>
+      </w:rPr>
+    </w:lvl>
+    <w:lvl w:ilvl="3" w:tplc="04090001" w:tentative="1">
+      <w:start w:val="1"/>
+      <w:numFmt w:val="bullet"/>
+      <w:lvlText w:val=""/>
+      <w:lvlJc w:val="left"/>
+      <w:pPr>
+        <w:ind w:left="2880" w:hanging="360"/>
+      </w:pPr>
+      <w:rPr>
+        <w:rFonts w:ascii="Symbol" w:hAnsi="Symbol" w:hint="default"/>
+      </w:rPr>
+    </w:lvl>
+    <w:lvl w:ilvl="4" w:tplc="04090003" w:tentative="1">
+      <w:start w:val="1"/>
+      <w:numFmt w:val="bullet"/>
+      <w:lvlText w:val="o"/>
+      <w:lvlJc w:val="left"/>
+      <w:pPr>
+        <w:ind w:left="3600" w:hanging="360"/>
+      </w:pPr>
+      <w:rPr>
+        <w:rFonts w:ascii="Courier New" w:hAnsi="Courier New" w:cs="Courier New" w:hint="default"/>
+      </w:rPr>
+    </w:lvl>
+    <w:lvl w:ilvl="5" w:tplc="04090005" w:tentative="1">
+      <w:start w:val="1"/>
+      <w:numFmt w:val="bullet"/>
+      <w:lvlText w:val=""/>
+      <w:lvlJc w:val="left"/>
+      <w:pPr>
+        <w:ind w:left="4320" w:hanging="360"/>
+      </w:pPr>
+      <w:rPr>
+        <w:rFonts w:ascii="Wingdings" w:hAnsi="Wingdings" w:hint="default"/>
+      </w:rPr>
+    </w:lvl>
+    <w:lvl w:ilvl="6" w:tplc="04090001" w:tentative="1">
+      <w:start w:val="1"/>
+      <w:numFmt w:val="bullet"/>
+      <w:lvlText w:val=""/>
+      <w:lvlJc w:val="left"/>
+      <w:pPr>
+        <w:ind w:left="5040" w:hanging="360"/>
+      </w:pPr>
+      <w:rPr>
+        <w:rFonts w:ascii="Symbol" w:hAnsi="Symbol" w:hint="default"/>
+      </w:rPr>
+    </w:lvl>
+    <w:lvl w:ilvl="7" w:tplc="04090003" w:tentative="1">
+      <w:start w:val="1"/>
+      <w:numFmt w:val="bullet"/>
+      <w:lvlText w:val="o"/>
+      <w:lvlJc w:val="left"/>
+      <w:pPr>
+        <w:ind w:left="5760" w:hanging="360"/>
+      </w:pPr>
+      <w:rPr>
+        <w:rFonts w:ascii="Courier New" w:hAnsi="Courier New" w:cs="Courier New" w:hint="default"/>
+      </w:rPr>
+    </w:lvl>
+    <w:lvl w:ilvl="8" w:tplc="04090005" w:tentative="1">
+      <w:start w:val="1"/>
+      <w:numFmt w:val="bullet"/>
+      <w:lvlText w:val=""/>
+      <w:lvlJc w:val="left"/>
+      <w:pPr>
+        <w:ind w:left="6480" w:hanging="360"/>
+      </w:pPr>
+      <w:rPr>
+        <w:rFonts w:ascii="Wingdings" w:hAnsi="Wingdings" w:hint="default"/>
+      </w:rPr>
+    </w:lvl>
+  </w:abstractNum>
   <w:num w:numId="1">
+    <w:abstractNumId w:val="2"/>
+  </w:num>
+  <w:num w:numId="2">
+    <w:abstractNumId w:val="5"/>
+  </w:num>
+  <w:num w:numId="3">
+    <w:abstractNumId w:val="4"/>
+  </w:num>
+  <w:num w:numId="4">
+    <w:abstractNumId w:val="3"/>
+  </w:num>
+  <w:num w:numId="5">
     <w:abstractNumId w:val="1"/>
   </w:num>
-  <w:num w:numId="2">
-    <w:abstractNumId w:val="4"/>
-  </w:num>
-  <w:num w:numId="3">
-    <w:abstractNumId w:val="3"/>
-  </w:num>
-  <w:num w:numId="4">
-    <w:abstractNumId w:val="2"/>
-  </w:num>
-  <w:num w:numId="5">
+  <w:num w:numId="6">
     <w:abstractNumId w:val="0"/>
   </w:num>
 </w:numbering>
@@ -4985,6 +4905,7 @@
   <w:style w:type="paragraph" w:default="1" w:styleId="Normal">
     <w:name w:val="Normal"/>
     <w:qFormat/>
+    <w:rsid w:val="00932BEC"/>
   </w:style>
   <w:style w:type="character" w:default="1" w:styleId="DefaultParagraphFont">
     <w:name w:val="Default Paragraph Font"/>
@@ -5096,6 +5017,17 @@
       <w:rFonts w:ascii="Tahoma" w:hAnsi="Tahoma" w:cs="Tahoma"/>
       <w:sz w:val="16"/>
       <w:szCs w:val="16"/>
+    </w:rPr>
+  </w:style>
+  <w:style w:type="character" w:styleId="Hyperlink">
+    <w:name w:val="Hyperlink"/>
+    <w:basedOn w:val="DefaultParagraphFont"/>
+    <w:uiPriority w:val="99"/>
+    <w:unhideWhenUsed/>
+    <w:rsid w:val="00605E80"/>
+    <w:rPr>
+      <w:color w:val="0000FF" w:themeColor="hyperlink"/>
+      <w:u w:val="single"/>
     </w:rPr>
   </w:style>
 </w:styles>
@@ -5260,6 +5192,7 @@
   <w:style w:type="paragraph" w:default="1" w:styleId="Normal">
     <w:name w:val="Normal"/>
     <w:qFormat/>
+    <w:rsid w:val="00932BEC"/>
   </w:style>
   <w:style w:type="character" w:default="1" w:styleId="DefaultParagraphFont">
     <w:name w:val="Default Paragraph Font"/>
@@ -5371,6 +5304,17 @@
       <w:rFonts w:ascii="Tahoma" w:hAnsi="Tahoma" w:cs="Tahoma"/>
       <w:sz w:val="16"/>
       <w:szCs w:val="16"/>
+    </w:rPr>
+  </w:style>
+  <w:style w:type="character" w:styleId="Hyperlink">
+    <w:name w:val="Hyperlink"/>
+    <w:basedOn w:val="DefaultParagraphFont"/>
+    <w:uiPriority w:val="99"/>
+    <w:unhideWhenUsed/>
+    <w:rsid w:val="00605E80"/>
+    <w:rPr>
+      <w:color w:val="0000FF" w:themeColor="hyperlink"/>
+      <w:u w:val="single"/>
     </w:rPr>
   </w:style>
 </w:styles>
@@ -5666,7 +5610,7 @@
 </file>
 
 <file path=customXml/itemProps1.xml><?xml version="1.0" encoding="utf-8"?>
-<ds:datastoreItem xmlns:ds="http://schemas.openxmlformats.org/officeDocument/2006/customXml" ds:itemID="{9C4C74FB-AFF5-4442-9020-358061EEA920}">
+<ds:datastoreItem xmlns:ds="http://schemas.openxmlformats.org/officeDocument/2006/customXml" ds:itemID="{F7AD702F-7853-4031-BBC7-1CA90419689E}">
   <ds:schemaRefs>
     <ds:schemaRef ds:uri="http://schemas.openxmlformats.org/officeDocument/2006/bibliography"/>
   </ds:schemaRefs>

</xml_diff>